<commit_message>
change all the structure
</commit_message>
<xml_diff>
--- a/konsep/konsep_program.docx
+++ b/konsep/konsep_program.docx
@@ -8975,44 +8975,22 @@
       </w:pPr>
       <w:r>
         <w:rPr>
-          <w:rFonts w:ascii="Times New Roman" w:hAnsi="Times New Roman" w:cs="Times New Roman"/>
-          <w:b/>
-          <w:bCs/>
-          <w:sz w:val="36"/>
-          <w:szCs w:val="36"/>
+          <w:noProof/>
         </w:rPr>
         <w:lastRenderedPageBreak/>
-        <w:t>6. Flowchart</w:t>
-      </w:r>
-    </w:p>
-    <w:p>
-      <w:pPr>
-        <w:spacing w:line="278" w:lineRule="auto"/>
-        <w:rPr>
-          <w:rFonts w:ascii="Times New Roman" w:hAnsi="Times New Roman" w:cs="Times New Roman"/>
-          <w:b/>
-          <w:bCs/>
-          <w:sz w:val="36"/>
-          <w:szCs w:val="36"/>
-        </w:rPr>
-      </w:pPr>
-      <w:r>
-        <w:rPr>
-          <w:noProof/>
-        </w:rPr>
         <w:drawing>
-          <wp:anchor distT="0" distB="0" distL="114300" distR="114300" simplePos="0" relativeHeight="251706368" behindDoc="1" locked="0" layoutInCell="1" allowOverlap="1" wp14:anchorId="0AAE04FB" wp14:editId="292904B6">
+          <wp:anchor distT="0" distB="0" distL="114300" distR="114300" simplePos="0" relativeHeight="251717632" behindDoc="1" locked="0" layoutInCell="1" allowOverlap="1" wp14:anchorId="3C32A78F" wp14:editId="1F05A711">
             <wp:simplePos x="0" y="0"/>
             <wp:positionH relativeFrom="column">
-              <wp:posOffset>0</wp:posOffset>
+              <wp:posOffset>342900</wp:posOffset>
             </wp:positionH>
             <wp:positionV relativeFrom="paragraph">
-              <wp:posOffset>44132</wp:posOffset>
+              <wp:posOffset>404527</wp:posOffset>
             </wp:positionV>
-            <wp:extent cx="5756764" cy="8002270"/>
-            <wp:effectExtent l="0" t="0" r="0" b="0"/>
+            <wp:extent cx="4332329" cy="8053070"/>
+            <wp:effectExtent l="0" t="0" r="0" b="5080"/>
             <wp:wrapNone/>
-            <wp:docPr id="2056342009" name="Picture 18"/>
+            <wp:docPr id="6" name="Picture 5"/>
             <wp:cNvGraphicFramePr>
               <a:graphicFrameLocks xmlns:a="http://schemas.openxmlformats.org/drawingml/2006/main" noChangeAspect="1"/>
             </wp:cNvGraphicFramePr>
@@ -9020,7 +8998,7 @@
               <a:graphicData uri="http://schemas.openxmlformats.org/drawingml/2006/picture">
                 <pic:pic xmlns:pic="http://schemas.openxmlformats.org/drawingml/2006/picture">
                   <pic:nvPicPr>
-                    <pic:cNvPr id="0" name="Picture 15"/>
+                    <pic:cNvPr id="0" name="Picture 6"/>
                     <pic:cNvPicPr>
                       <a:picLocks noChangeAspect="1" noChangeArrowheads="1"/>
                     </pic:cNvPicPr>
@@ -9041,7 +9019,7 @@
                   <pic:spPr bwMode="auto">
                     <a:xfrm>
                       <a:off x="0" y="0"/>
-                      <a:ext cx="5756764" cy="8002270"/>
+                      <a:ext cx="4332329" cy="8053070"/>
                     </a:xfrm>
                     <a:prstGeom prst="rect">
                       <a:avLst/>
@@ -9068,6 +9046,28 @@
           <w:rFonts w:ascii="Times New Roman" w:hAnsi="Times New Roman" w:cs="Times New Roman"/>
           <w:b/>
           <w:bCs/>
+          <w:sz w:val="36"/>
+          <w:szCs w:val="36"/>
+        </w:rPr>
+        <w:t>6. Flowchart</w:t>
+      </w:r>
+    </w:p>
+    <w:p>
+      <w:pPr>
+        <w:spacing w:line="278" w:lineRule="auto"/>
+        <w:rPr>
+          <w:rFonts w:ascii="Times New Roman" w:hAnsi="Times New Roman" w:cs="Times New Roman"/>
+          <w:b/>
+          <w:bCs/>
+          <w:sz w:val="36"/>
+          <w:szCs w:val="36"/>
+        </w:rPr>
+      </w:pPr>
+      <w:r>
+        <w:rPr>
+          <w:rFonts w:ascii="Times New Roman" w:hAnsi="Times New Roman" w:cs="Times New Roman"/>
+          <w:b/>
+          <w:bCs/>
           <w:noProof/>
           <w:sz w:val="36"/>
           <w:szCs w:val="36"/>
@@ -9075,7 +9075,7 @@
         <mc:AlternateContent>
           <mc:Choice Requires="wps">
             <w:drawing>
-              <wp:anchor distT="45720" distB="45720" distL="114300" distR="114300" simplePos="0" relativeHeight="251670528" behindDoc="0" locked="0" layoutInCell="1" allowOverlap="1" wp14:anchorId="7C49B9C0" wp14:editId="1316843F">
+              <wp:anchor distT="45720" distB="45720" distL="114300" distR="114300" simplePos="0" relativeHeight="251670528" behindDoc="0" locked="0" layoutInCell="1" allowOverlap="1" wp14:anchorId="7C49B9C0" wp14:editId="5ADAB43E">
                 <wp:simplePos x="0" y="0"/>
                 <wp:positionH relativeFrom="column">
                   <wp:posOffset>2171065</wp:posOffset>
@@ -9225,18 +9225,18 @@
         </w:rPr>
         <w:lastRenderedPageBreak/>
         <w:drawing>
-          <wp:anchor distT="0" distB="0" distL="114300" distR="114300" simplePos="0" relativeHeight="251701248" behindDoc="1" locked="0" layoutInCell="1" allowOverlap="1" wp14:anchorId="5264ABD5" wp14:editId="14E2EF7D">
+          <wp:anchor distT="0" distB="0" distL="114300" distR="114300" simplePos="0" relativeHeight="251714560" behindDoc="1" locked="0" layoutInCell="1" allowOverlap="1" wp14:anchorId="1CAFDC32" wp14:editId="5DA54209">
             <wp:simplePos x="0" y="0"/>
             <wp:positionH relativeFrom="column">
-              <wp:posOffset>857703</wp:posOffset>
+              <wp:posOffset>2293620</wp:posOffset>
             </wp:positionH>
             <wp:positionV relativeFrom="paragraph">
-              <wp:posOffset>635</wp:posOffset>
+              <wp:posOffset>114300</wp:posOffset>
             </wp:positionV>
-            <wp:extent cx="3920703" cy="2971800"/>
-            <wp:effectExtent l="0" t="0" r="3810" b="0"/>
+            <wp:extent cx="1661160" cy="2408683"/>
+            <wp:effectExtent l="0" t="0" r="0" b="0"/>
             <wp:wrapNone/>
-            <wp:docPr id="1086720876" name="Picture 13"/>
+            <wp:docPr id="1" name="Picture 1"/>
             <wp:cNvGraphicFramePr>
               <a:graphicFrameLocks xmlns:a="http://schemas.openxmlformats.org/drawingml/2006/main" noChangeAspect="1"/>
             </wp:cNvGraphicFramePr>
@@ -9244,7 +9244,7 @@
               <a:graphicData uri="http://schemas.openxmlformats.org/drawingml/2006/picture">
                 <pic:pic xmlns:pic="http://schemas.openxmlformats.org/drawingml/2006/picture">
                   <pic:nvPicPr>
-                    <pic:cNvPr id="0" name="Picture 5"/>
+                    <pic:cNvPr id="0" name="Picture 1"/>
                     <pic:cNvPicPr>
                       <a:picLocks noChangeAspect="1" noChangeArrowheads="1"/>
                     </pic:cNvPicPr>
@@ -9265,7 +9265,7 @@
                   <pic:spPr bwMode="auto">
                     <a:xfrm>
                       <a:off x="0" y="0"/>
-                      <a:ext cx="3920703" cy="2971800"/>
+                      <a:ext cx="1661160" cy="2408683"/>
                     </a:xfrm>
                     <a:prstGeom prst="rect">
                       <a:avLst/>
@@ -9314,6 +9314,7 @@
     </w:p>
     <w:p>
       <w:pPr>
+        <w:ind w:firstLine="720"/>
         <w:rPr>
           <w:rFonts w:ascii="Times New Roman" w:hAnsi="Times New Roman" w:cs="Times New Roman"/>
           <w:sz w:val="36"/>
@@ -9339,73 +9340,6 @@
           <w:szCs w:val="36"/>
         </w:rPr>
       </w:pPr>
-      <w:r>
-        <w:rPr>
-          <w:noProof/>
-        </w:rPr>
-        <w:drawing>
-          <wp:anchor distT="0" distB="0" distL="114300" distR="114300" simplePos="0" relativeHeight="251702272" behindDoc="1" locked="0" layoutInCell="1" allowOverlap="1" wp14:anchorId="28B5DAAE" wp14:editId="6F2260A8">
-            <wp:simplePos x="0" y="0"/>
-            <wp:positionH relativeFrom="column">
-              <wp:posOffset>0</wp:posOffset>
-            </wp:positionH>
-            <wp:positionV relativeFrom="paragraph">
-              <wp:posOffset>1473199</wp:posOffset>
-            </wp:positionV>
-            <wp:extent cx="5600700" cy="5809829"/>
-            <wp:effectExtent l="0" t="0" r="0" b="635"/>
-            <wp:wrapNone/>
-            <wp:docPr id="1865677049" name="Picture 14"/>
-            <wp:cNvGraphicFramePr>
-              <a:graphicFrameLocks xmlns:a="http://schemas.openxmlformats.org/drawingml/2006/main" noChangeAspect="1"/>
-            </wp:cNvGraphicFramePr>
-            <a:graphic xmlns:a="http://schemas.openxmlformats.org/drawingml/2006/main">
-              <a:graphicData uri="http://schemas.openxmlformats.org/drawingml/2006/picture">
-                <pic:pic xmlns:pic="http://schemas.openxmlformats.org/drawingml/2006/picture">
-                  <pic:nvPicPr>
-                    <pic:cNvPr id="0" name="Picture 7"/>
-                    <pic:cNvPicPr>
-                      <a:picLocks noChangeAspect="1" noChangeArrowheads="1"/>
-                    </pic:cNvPicPr>
-                  </pic:nvPicPr>
-                  <pic:blipFill>
-                    <a:blip r:embed="rId10" cstate="print">
-                      <a:extLst>
-                        <a:ext uri="{28A0092B-C50C-407E-A947-70E740481C1C}">
-                          <a14:useLocalDpi xmlns:a14="http://schemas.microsoft.com/office/drawing/2010/main" val="0"/>
-                        </a:ext>
-                      </a:extLst>
-                    </a:blip>
-                    <a:srcRect/>
-                    <a:stretch>
-                      <a:fillRect/>
-                    </a:stretch>
-                  </pic:blipFill>
-                  <pic:spPr bwMode="auto">
-                    <a:xfrm>
-                      <a:off x="0" y="0"/>
-                      <a:ext cx="5620732" cy="5830609"/>
-                    </a:xfrm>
-                    <a:prstGeom prst="rect">
-                      <a:avLst/>
-                    </a:prstGeom>
-                    <a:noFill/>
-                    <a:ln>
-                      <a:noFill/>
-                    </a:ln>
-                  </pic:spPr>
-                </pic:pic>
-              </a:graphicData>
-            </a:graphic>
-            <wp14:sizeRelH relativeFrom="margin">
-              <wp14:pctWidth>0</wp14:pctWidth>
-            </wp14:sizeRelH>
-            <wp14:sizeRelV relativeFrom="margin">
-              <wp14:pctHeight>0</wp14:pctHeight>
-            </wp14:sizeRelV>
-          </wp:anchor>
-        </w:drawing>
-      </w:r>
       <w:r>
         <w:rPr>
           <w:rFonts w:ascii="Times New Roman" w:hAnsi="Times New Roman" w:cs="Times New Roman"/>
@@ -9418,18 +9352,18 @@
         <mc:AlternateContent>
           <mc:Choice Requires="wps">
             <w:drawing>
-              <wp:anchor distT="45720" distB="45720" distL="114300" distR="114300" simplePos="0" relativeHeight="251674624" behindDoc="0" locked="0" layoutInCell="1" allowOverlap="1" wp14:anchorId="37CDAA9D" wp14:editId="131839FF">
+              <wp:anchor distT="45720" distB="45720" distL="114300" distR="114300" simplePos="0" relativeHeight="251672576" behindDoc="0" locked="0" layoutInCell="1" allowOverlap="1" wp14:anchorId="73352609" wp14:editId="76FB0DD6">
                 <wp:simplePos x="0" y="0"/>
                 <wp:positionH relativeFrom="column">
-                  <wp:posOffset>2150201</wp:posOffset>
+                  <wp:posOffset>30480</wp:posOffset>
                 </wp:positionH>
                 <wp:positionV relativeFrom="paragraph">
-                  <wp:posOffset>6730365</wp:posOffset>
+                  <wp:posOffset>5473065</wp:posOffset>
                 </wp:positionV>
-                <wp:extent cx="2623185" cy="1404620"/>
+                <wp:extent cx="2057400" cy="1404620"/>
                 <wp:effectExtent l="0" t="0" r="0" b="0"/>
                 <wp:wrapSquare wrapText="bothSides"/>
-                <wp:docPr id="248691055" name="Text Box 2"/>
+                <wp:docPr id="475601303" name="Text Box 2"/>
                 <wp:cNvGraphicFramePr>
                   <a:graphicFrameLocks xmlns:a="http://schemas.openxmlformats.org/drawingml/2006/main"/>
                 </wp:cNvGraphicFramePr>
@@ -9442,7 +9376,7 @@
                       <wps:spPr bwMode="auto">
                         <a:xfrm>
                           <a:off x="0" y="0"/>
-                          <a:ext cx="2623185" cy="1404620"/>
+                          <a:ext cx="2057400" cy="1404620"/>
                         </a:xfrm>
                         <a:prstGeom prst="rect">
                           <a:avLst/>
@@ -9479,7 +9413,33 @@
                                 <w:sz w:val="26"/>
                                 <w:szCs w:val="26"/>
                               </w:rPr>
-                              <w:t>6.</w:t>
+                              <w:t xml:space="preserve">6.3 Flowchart </w:t>
+                            </w:r>
+                            <w:proofErr w:type="spellStart"/>
+                            <w:r>
+                              <w:rPr>
+                                <w:rFonts w:ascii="Times New Roman" w:hAnsi="Times New Roman" w:cs="Times New Roman"/>
+                                <w:b/>
+                                <w:bCs/>
+                                <w:i/>
+                                <w:iCs/>
+                                <w:sz w:val="26"/>
+                                <w:szCs w:val="26"/>
+                              </w:rPr>
+                              <w:t>fungsi</w:t>
+                            </w:r>
+                            <w:proofErr w:type="spellEnd"/>
+                            <w:r>
+                              <w:rPr>
+                                <w:rFonts w:ascii="Times New Roman" w:hAnsi="Times New Roman" w:cs="Times New Roman"/>
+                                <w:b/>
+                                <w:bCs/>
+                                <w:i/>
+                                <w:iCs/>
+                                <w:sz w:val="26"/>
+                                <w:szCs w:val="26"/>
+                              </w:rPr>
+                              <w:t xml:space="preserve"> login</w:t>
                             </w:r>
                             <w:r>
                               <w:rPr>
@@ -9491,31 +9451,7 @@
                                 <w:sz w:val="26"/>
                                 <w:szCs w:val="26"/>
                               </w:rPr>
-                              <w:t>4</w:t>
-                            </w:r>
-                            <w:r>
-                              <w:rPr>
-                                <w:rFonts w:ascii="Times New Roman" w:hAnsi="Times New Roman" w:cs="Times New Roman"/>
-                                <w:b/>
-                                <w:bCs/>
-                                <w:i/>
-                                <w:iCs/>
-                                <w:sz w:val="26"/>
-                                <w:szCs w:val="26"/>
-                              </w:rPr>
-                              <w:t xml:space="preserve"> Flowchart </w:t>
-                            </w:r>
-                            <w:r>
-                              <w:rPr>
-                                <w:rFonts w:ascii="Times New Roman" w:hAnsi="Times New Roman" w:cs="Times New Roman"/>
-                                <w:b/>
-                                <w:bCs/>
-                                <w:i/>
-                                <w:iCs/>
-                                <w:sz w:val="26"/>
-                                <w:szCs w:val="26"/>
-                              </w:rPr>
-                              <w:t>Admin</w:t>
+                              <w:t xml:space="preserve">    </w:t>
                             </w:r>
                           </w:p>
                         </w:txbxContent>
@@ -9537,7 +9473,7 @@
           </mc:Choice>
           <mc:Fallback>
             <w:pict>
-              <v:shape w14:anchorId="37CDAA9D" id="_x0000_s1027" type="#_x0000_t202" style="position:absolute;margin-left:169.3pt;margin-top:529.95pt;width:206.55pt;height:110.6pt;z-index:251674624;visibility:visible;mso-wrap-style:square;mso-width-percent:0;mso-height-percent:200;mso-wrap-distance-left:9pt;mso-wrap-distance-top:3.6pt;mso-wrap-distance-right:9pt;mso-wrap-distance-bottom:3.6pt;mso-position-horizontal:absolute;mso-position-horizontal-relative:text;mso-position-vertical:absolute;mso-position-vertical-relative:text;mso-width-percent:0;mso-height-percent:200;mso-width-relative:margin;mso-height-relative:margin;v-text-anchor:top" o:gfxdata="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" filled="f" stroked="f">
+              <v:shape w14:anchorId="73352609" id="_x0000_s1027" type="#_x0000_t202" style="position:absolute;margin-left:2.4pt;margin-top:430.95pt;width:162pt;height:110.6pt;z-index:251672576;visibility:visible;mso-wrap-style:square;mso-width-percent:0;mso-height-percent:200;mso-wrap-distance-left:9pt;mso-wrap-distance-top:3.6pt;mso-wrap-distance-right:9pt;mso-wrap-distance-bottom:3.6pt;mso-position-horizontal:absolute;mso-position-horizontal-relative:text;mso-position-vertical:absolute;mso-position-vertical-relative:text;mso-width-percent:0;mso-height-percent:200;mso-width-relative:margin;mso-height-relative:margin;v-text-anchor:top" o:gfxdata="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" filled="f" stroked="f">
                 <v:textbox style="mso-fit-shape-to-text:t">
                   <w:txbxContent>
                     <w:p>
@@ -9562,7 +9498,33 @@
                           <w:sz w:val="26"/>
                           <w:szCs w:val="26"/>
                         </w:rPr>
-                        <w:t>6.</w:t>
+                        <w:t xml:space="preserve">6.3 Flowchart </w:t>
+                      </w:r>
+                      <w:proofErr w:type="spellStart"/>
+                      <w:r>
+                        <w:rPr>
+                          <w:rFonts w:ascii="Times New Roman" w:hAnsi="Times New Roman" w:cs="Times New Roman"/>
+                          <w:b/>
+                          <w:bCs/>
+                          <w:i/>
+                          <w:iCs/>
+                          <w:sz w:val="26"/>
+                          <w:szCs w:val="26"/>
+                        </w:rPr>
+                        <w:t>fungsi</w:t>
+                      </w:r>
+                      <w:proofErr w:type="spellEnd"/>
+                      <w:r>
+                        <w:rPr>
+                          <w:rFonts w:ascii="Times New Roman" w:hAnsi="Times New Roman" w:cs="Times New Roman"/>
+                          <w:b/>
+                          <w:bCs/>
+                          <w:i/>
+                          <w:iCs/>
+                          <w:sz w:val="26"/>
+                          <w:szCs w:val="26"/>
+                        </w:rPr>
+                        <w:t xml:space="preserve"> login</w:t>
                       </w:r>
                       <w:r>
                         <w:rPr>
@@ -9574,31 +9536,7 @@
                           <w:sz w:val="26"/>
                           <w:szCs w:val="26"/>
                         </w:rPr>
-                        <w:t>4</w:t>
-                      </w:r>
-                      <w:r>
-                        <w:rPr>
-                          <w:rFonts w:ascii="Times New Roman" w:hAnsi="Times New Roman" w:cs="Times New Roman"/>
-                          <w:b/>
-                          <w:bCs/>
-                          <w:i/>
-                          <w:iCs/>
-                          <w:sz w:val="26"/>
-                          <w:szCs w:val="26"/>
-                        </w:rPr>
-                        <w:t xml:space="preserve"> Flowchart </w:t>
-                      </w:r>
-                      <w:r>
-                        <w:rPr>
-                          <w:rFonts w:ascii="Times New Roman" w:hAnsi="Times New Roman" w:cs="Times New Roman"/>
-                          <w:b/>
-                          <w:bCs/>
-                          <w:i/>
-                          <w:iCs/>
-                          <w:sz w:val="26"/>
-                          <w:szCs w:val="26"/>
-                        </w:rPr>
-                        <w:t>Admin</w:t>
+                        <w:t xml:space="preserve">    </w:t>
                       </w:r>
                     </w:p>
                   </w:txbxContent>
@@ -9621,18 +9559,18 @@
         <mc:AlternateContent>
           <mc:Choice Requires="wps">
             <w:drawing>
-              <wp:anchor distT="45720" distB="45720" distL="114300" distR="114300" simplePos="0" relativeHeight="251672576" behindDoc="0" locked="0" layoutInCell="1" allowOverlap="1" wp14:anchorId="73352609" wp14:editId="2D6840C8">
+              <wp:anchor distT="45720" distB="45720" distL="114300" distR="114300" simplePos="0" relativeHeight="251713536" behindDoc="0" locked="0" layoutInCell="1" allowOverlap="1" wp14:anchorId="793F9033" wp14:editId="3FC8770C">
                 <wp:simplePos x="0" y="0"/>
                 <wp:positionH relativeFrom="column">
-                  <wp:posOffset>685800</wp:posOffset>
+                  <wp:posOffset>3086100</wp:posOffset>
                 </wp:positionH>
                 <wp:positionV relativeFrom="paragraph">
-                  <wp:posOffset>1016000</wp:posOffset>
+                  <wp:posOffset>5474335</wp:posOffset>
                 </wp:positionV>
-                <wp:extent cx="4572000" cy="1404620"/>
+                <wp:extent cx="2400300" cy="1404620"/>
                 <wp:effectExtent l="0" t="0" r="0" b="0"/>
                 <wp:wrapSquare wrapText="bothSides"/>
-                <wp:docPr id="475601303" name="Text Box 2"/>
+                <wp:docPr id="1770096302" name="Text Box 2"/>
                 <wp:cNvGraphicFramePr>
                   <a:graphicFrameLocks xmlns:a="http://schemas.openxmlformats.org/drawingml/2006/main"/>
                 </wp:cNvGraphicFramePr>
@@ -9645,7 +9583,257 @@
                       <wps:spPr bwMode="auto">
                         <a:xfrm>
                           <a:off x="0" y="0"/>
-                          <a:ext cx="4572000" cy="1404620"/>
+                          <a:ext cx="2400300" cy="1404620"/>
+                        </a:xfrm>
+                        <a:prstGeom prst="rect">
+                          <a:avLst/>
+                        </a:prstGeom>
+                        <a:noFill/>
+                        <a:ln w="9525">
+                          <a:noFill/>
+                          <a:miter lim="800000"/>
+                          <a:headEnd/>
+                          <a:tailEnd/>
+                        </a:ln>
+                      </wps:spPr>
+                      <wps:txbx>
+                        <w:txbxContent>
+                          <w:p>
+                            <w:pPr>
+                              <w:rPr>
+                                <w:rFonts w:ascii="Times New Roman" w:hAnsi="Times New Roman" w:cs="Times New Roman"/>
+                                <w:b/>
+                                <w:bCs/>
+                                <w:i/>
+                                <w:iCs/>
+                                <w:sz w:val="26"/>
+                                <w:szCs w:val="26"/>
+                              </w:rPr>
+                            </w:pPr>
+                            <w:r>
+                              <w:rPr>
+                                <w:rFonts w:ascii="Times New Roman" w:hAnsi="Times New Roman" w:cs="Times New Roman"/>
+                                <w:b/>
+                                <w:bCs/>
+                                <w:i/>
+                                <w:iCs/>
+                                <w:sz w:val="26"/>
+                                <w:szCs w:val="26"/>
+                              </w:rPr>
+                              <w:t xml:space="preserve">6.4 Flowchart </w:t>
+                            </w:r>
+                            <w:proofErr w:type="spellStart"/>
+                            <w:r>
+                              <w:rPr>
+                                <w:rFonts w:ascii="Times New Roman" w:hAnsi="Times New Roman" w:cs="Times New Roman"/>
+                                <w:b/>
+                                <w:bCs/>
+                                <w:i/>
+                                <w:iCs/>
+                                <w:sz w:val="26"/>
+                                <w:szCs w:val="26"/>
+                              </w:rPr>
+                              <w:t>fungsi</w:t>
+                            </w:r>
+                            <w:proofErr w:type="spellEnd"/>
+                            <w:r>
+                              <w:rPr>
+                                <w:rFonts w:ascii="Times New Roman" w:hAnsi="Times New Roman" w:cs="Times New Roman"/>
+                                <w:b/>
+                                <w:bCs/>
+                                <w:i/>
+                                <w:iCs/>
+                                <w:sz w:val="26"/>
+                                <w:szCs w:val="26"/>
+                              </w:rPr>
+                              <w:t xml:space="preserve"> register</w:t>
+                            </w:r>
+                          </w:p>
+                        </w:txbxContent>
+                      </wps:txbx>
+                      <wps:bodyPr rot="0" vert="horz" wrap="square" lIns="91440" tIns="45720" rIns="91440" bIns="45720" anchor="t" anchorCtr="0">
+                        <a:spAutoFit/>
+                      </wps:bodyPr>
+                    </wps:wsp>
+                  </a:graphicData>
+                </a:graphic>
+                <wp14:sizeRelH relativeFrom="margin">
+                  <wp14:pctWidth>0</wp14:pctWidth>
+                </wp14:sizeRelH>
+                <wp14:sizeRelV relativeFrom="margin">
+                  <wp14:pctHeight>20000</wp14:pctHeight>
+                </wp14:sizeRelV>
+              </wp:anchor>
+            </w:drawing>
+          </mc:Choice>
+          <mc:Fallback>
+            <w:pict>
+              <v:shape w14:anchorId="793F9033" id="_x0000_s1028" type="#_x0000_t202" style="position:absolute;margin-left:243pt;margin-top:431.05pt;width:189pt;height:110.6pt;z-index:251713536;visibility:visible;mso-wrap-style:square;mso-width-percent:0;mso-height-percent:200;mso-wrap-distance-left:9pt;mso-wrap-distance-top:3.6pt;mso-wrap-distance-right:9pt;mso-wrap-distance-bottom:3.6pt;mso-position-horizontal:absolute;mso-position-horizontal-relative:text;mso-position-vertical:absolute;mso-position-vertical-relative:text;mso-width-percent:0;mso-height-percent:200;mso-width-relative:margin;mso-height-relative:margin;v-text-anchor:top" o:gfxdata="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" filled="f" stroked="f">
+                <v:textbox style="mso-fit-shape-to-text:t">
+                  <w:txbxContent>
+                    <w:p>
+                      <w:pPr>
+                        <w:rPr>
+                          <w:rFonts w:ascii="Times New Roman" w:hAnsi="Times New Roman" w:cs="Times New Roman"/>
+                          <w:b/>
+                          <w:bCs/>
+                          <w:i/>
+                          <w:iCs/>
+                          <w:sz w:val="26"/>
+                          <w:szCs w:val="26"/>
+                        </w:rPr>
+                      </w:pPr>
+                      <w:r>
+                        <w:rPr>
+                          <w:rFonts w:ascii="Times New Roman" w:hAnsi="Times New Roman" w:cs="Times New Roman"/>
+                          <w:b/>
+                          <w:bCs/>
+                          <w:i/>
+                          <w:iCs/>
+                          <w:sz w:val="26"/>
+                          <w:szCs w:val="26"/>
+                        </w:rPr>
+                        <w:t xml:space="preserve">6.4 Flowchart </w:t>
+                      </w:r>
+                      <w:proofErr w:type="spellStart"/>
+                      <w:r>
+                        <w:rPr>
+                          <w:rFonts w:ascii="Times New Roman" w:hAnsi="Times New Roman" w:cs="Times New Roman"/>
+                          <w:b/>
+                          <w:bCs/>
+                          <w:i/>
+                          <w:iCs/>
+                          <w:sz w:val="26"/>
+                          <w:szCs w:val="26"/>
+                        </w:rPr>
+                        <w:t>fungsi</w:t>
+                      </w:r>
+                      <w:proofErr w:type="spellEnd"/>
+                      <w:r>
+                        <w:rPr>
+                          <w:rFonts w:ascii="Times New Roman" w:hAnsi="Times New Roman" w:cs="Times New Roman"/>
+                          <w:b/>
+                          <w:bCs/>
+                          <w:i/>
+                          <w:iCs/>
+                          <w:sz w:val="26"/>
+                          <w:szCs w:val="26"/>
+                        </w:rPr>
+                        <w:t xml:space="preserve"> register</w:t>
+                      </w:r>
+                    </w:p>
+                  </w:txbxContent>
+                </v:textbox>
+                <w10:wrap type="square"/>
+              </v:shape>
+            </w:pict>
+          </mc:Fallback>
+        </mc:AlternateContent>
+      </w:r>
+      <w:r>
+        <w:rPr>
+          <w:noProof/>
+        </w:rPr>
+        <w:drawing>
+          <wp:anchor distT="0" distB="0" distL="114300" distR="114300" simplePos="0" relativeHeight="251716608" behindDoc="1" locked="0" layoutInCell="1" allowOverlap="1" wp14:anchorId="09B070F6" wp14:editId="26D893A7">
+            <wp:simplePos x="0" y="0"/>
+            <wp:positionH relativeFrom="column">
+              <wp:posOffset>3086100</wp:posOffset>
+            </wp:positionH>
+            <wp:positionV relativeFrom="paragraph">
+              <wp:posOffset>1474612</wp:posOffset>
+            </wp:positionV>
+            <wp:extent cx="2602330" cy="3696970"/>
+            <wp:effectExtent l="0" t="0" r="7620" b="0"/>
+            <wp:wrapNone/>
+            <wp:docPr id="4" name="Picture 3"/>
+            <wp:cNvGraphicFramePr>
+              <a:graphicFrameLocks xmlns:a="http://schemas.openxmlformats.org/drawingml/2006/main" noChangeAspect="1"/>
+            </wp:cNvGraphicFramePr>
+            <a:graphic xmlns:a="http://schemas.openxmlformats.org/drawingml/2006/main">
+              <a:graphicData uri="http://schemas.openxmlformats.org/drawingml/2006/picture">
+                <pic:pic xmlns:pic="http://schemas.openxmlformats.org/drawingml/2006/picture">
+                  <pic:nvPicPr>
+                    <pic:cNvPr id="0" name="Picture 4"/>
+                    <pic:cNvPicPr>
+                      <a:picLocks noChangeAspect="1" noChangeArrowheads="1"/>
+                    </pic:cNvPicPr>
+                  </pic:nvPicPr>
+                  <pic:blipFill>
+                    <a:blip r:embed="rId10" cstate="print">
+                      <a:extLst>
+                        <a:ext uri="{28A0092B-C50C-407E-A947-70E740481C1C}">
+                          <a14:useLocalDpi xmlns:a14="http://schemas.microsoft.com/office/drawing/2010/main" val="0"/>
+                        </a:ext>
+                      </a:extLst>
+                    </a:blip>
+                    <a:srcRect/>
+                    <a:stretch>
+                      <a:fillRect/>
+                    </a:stretch>
+                  </pic:blipFill>
+                  <pic:spPr bwMode="auto">
+                    <a:xfrm>
+                      <a:off x="0" y="0"/>
+                      <a:ext cx="2602330" cy="3696970"/>
+                    </a:xfrm>
+                    <a:prstGeom prst="rect">
+                      <a:avLst/>
+                    </a:prstGeom>
+                    <a:noFill/>
+                    <a:ln>
+                      <a:noFill/>
+                    </a:ln>
+                  </pic:spPr>
+                </pic:pic>
+              </a:graphicData>
+            </a:graphic>
+            <wp14:sizeRelH relativeFrom="margin">
+              <wp14:pctWidth>0</wp14:pctWidth>
+            </wp14:sizeRelH>
+            <wp14:sizeRelV relativeFrom="margin">
+              <wp14:pctHeight>0</wp14:pctHeight>
+            </wp14:sizeRelV>
+          </wp:anchor>
+        </w:drawing>
+      </w:r>
+      <w:r>
+        <w:rPr>
+          <w:rFonts w:ascii="Times New Roman" w:hAnsi="Times New Roman" w:cs="Times New Roman"/>
+          <w:b/>
+          <w:bCs/>
+          <w:noProof/>
+          <w:sz w:val="36"/>
+          <w:szCs w:val="36"/>
+        </w:rPr>
+        <mc:AlternateContent>
+          <mc:Choice Requires="wps">
+            <w:drawing>
+              <wp:anchor distT="45720" distB="45720" distL="114300" distR="114300" simplePos="0" relativeHeight="251711488" behindDoc="0" locked="0" layoutInCell="1" allowOverlap="1" wp14:anchorId="521CE8CA" wp14:editId="52D0A6FB">
+                <wp:simplePos x="0" y="0"/>
+                <wp:positionH relativeFrom="column">
+                  <wp:posOffset>2062480</wp:posOffset>
+                </wp:positionH>
+                <wp:positionV relativeFrom="paragraph">
+                  <wp:posOffset>791210</wp:posOffset>
+                </wp:positionV>
+                <wp:extent cx="2286000" cy="1404620"/>
+                <wp:effectExtent l="0" t="0" r="0" b="0"/>
+                <wp:wrapSquare wrapText="bothSides"/>
+                <wp:docPr id="932568707" name="Text Box 2"/>
+                <wp:cNvGraphicFramePr>
+                  <a:graphicFrameLocks xmlns:a="http://schemas.openxmlformats.org/drawingml/2006/main"/>
+                </wp:cNvGraphicFramePr>
+                <a:graphic xmlns:a="http://schemas.openxmlformats.org/drawingml/2006/main">
+                  <a:graphicData uri="http://schemas.microsoft.com/office/word/2010/wordprocessingShape">
+                    <wps:wsp>
+                      <wps:cNvSpPr txBox="1">
+                        <a:spLocks noChangeArrowheads="1"/>
+                      </wps:cNvSpPr>
+                      <wps:spPr bwMode="auto">
+                        <a:xfrm>
+                          <a:off x="0" y="0"/>
+                          <a:ext cx="2286000" cy="1404620"/>
                         </a:xfrm>
                         <a:prstGeom prst="rect">
                           <a:avLst/>
@@ -9732,33 +9920,7 @@
                                 <w:sz w:val="26"/>
                                 <w:szCs w:val="26"/>
                               </w:rPr>
-                              <w:t xml:space="preserve"> menu            6.3 Flowchart </w:t>
-                            </w:r>
-                            <w:proofErr w:type="spellStart"/>
-                            <w:r>
-                              <w:rPr>
-                                <w:rFonts w:ascii="Times New Roman" w:hAnsi="Times New Roman" w:cs="Times New Roman"/>
-                                <w:b/>
-                                <w:bCs/>
-                                <w:i/>
-                                <w:iCs/>
-                                <w:sz w:val="26"/>
-                                <w:szCs w:val="26"/>
-                              </w:rPr>
-                              <w:t>fungsi</w:t>
-                            </w:r>
-                            <w:proofErr w:type="spellEnd"/>
-                            <w:r>
-                              <w:rPr>
-                                <w:rFonts w:ascii="Times New Roman" w:hAnsi="Times New Roman" w:cs="Times New Roman"/>
-                                <w:b/>
-                                <w:bCs/>
-                                <w:i/>
-                                <w:iCs/>
-                                <w:sz w:val="26"/>
-                                <w:szCs w:val="26"/>
-                              </w:rPr>
-                              <w:t xml:space="preserve"> login</w:t>
+                              <w:t xml:space="preserve"> menu   </w:t>
                             </w:r>
                           </w:p>
                         </w:txbxContent>
@@ -9780,7 +9942,7 @@
           </mc:Choice>
           <mc:Fallback>
             <w:pict>
-              <v:shape w14:anchorId="73352609" id="_x0000_s1028" type="#_x0000_t202" style="position:absolute;margin-left:54pt;margin-top:80pt;width:5in;height:110.6pt;z-index:251672576;visibility:visible;mso-wrap-style:square;mso-width-percent:0;mso-height-percent:200;mso-wrap-distance-left:9pt;mso-wrap-distance-top:3.6pt;mso-wrap-distance-right:9pt;mso-wrap-distance-bottom:3.6pt;mso-position-horizontal:absolute;mso-position-horizontal-relative:text;mso-position-vertical:absolute;mso-position-vertical-relative:text;mso-width-percent:0;mso-height-percent:200;mso-width-relative:margin;mso-height-relative:margin;v-text-anchor:top" o:gfxdata="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" filled="f" stroked="f">
+              <v:shape w14:anchorId="521CE8CA" id="_x0000_s1029" type="#_x0000_t202" style="position:absolute;margin-left:162.4pt;margin-top:62.3pt;width:180pt;height:110.6pt;z-index:251711488;visibility:visible;mso-wrap-style:square;mso-width-percent:0;mso-height-percent:200;mso-wrap-distance-left:9pt;mso-wrap-distance-top:3.6pt;mso-wrap-distance-right:9pt;mso-wrap-distance-bottom:3.6pt;mso-position-horizontal:absolute;mso-position-horizontal-relative:text;mso-position-vertical:absolute;mso-position-vertical-relative:text;mso-width-percent:0;mso-height-percent:200;mso-width-relative:margin;mso-height-relative:margin;v-text-anchor:top" o:gfxdata="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" filled="f" stroked="f">
                 <v:textbox style="mso-fit-shape-to-text:t">
                   <w:txbxContent>
                     <w:p>
@@ -9855,33 +10017,7 @@
                           <w:sz w:val="26"/>
                           <w:szCs w:val="26"/>
                         </w:rPr>
-                        <w:t xml:space="preserve"> menu            6.3 Flowchart </w:t>
-                      </w:r>
-                      <w:proofErr w:type="spellStart"/>
-                      <w:r>
-                        <w:rPr>
-                          <w:rFonts w:ascii="Times New Roman" w:hAnsi="Times New Roman" w:cs="Times New Roman"/>
-                          <w:b/>
-                          <w:bCs/>
-                          <w:i/>
-                          <w:iCs/>
-                          <w:sz w:val="26"/>
-                          <w:szCs w:val="26"/>
-                        </w:rPr>
-                        <w:t>fungsi</w:t>
-                      </w:r>
-                      <w:proofErr w:type="spellEnd"/>
-                      <w:r>
-                        <w:rPr>
-                          <w:rFonts w:ascii="Times New Roman" w:hAnsi="Times New Roman" w:cs="Times New Roman"/>
-                          <w:b/>
-                          <w:bCs/>
-                          <w:i/>
-                          <w:iCs/>
-                          <w:sz w:val="26"/>
-                          <w:szCs w:val="26"/>
-                        </w:rPr>
-                        <w:t xml:space="preserve"> login</w:t>
+                        <w:t xml:space="preserve"> menu   </w:t>
                       </w:r>
                     </w:p>
                   </w:txbxContent>
@@ -9894,39 +10030,21 @@
       </w:r>
       <w:r>
         <w:rPr>
-          <w:rFonts w:ascii="Times New Roman" w:hAnsi="Times New Roman" w:cs="Times New Roman"/>
-          <w:sz w:val="36"/>
-          <w:szCs w:val="36"/>
-        </w:rPr>
-        <w:br w:type="page"/>
-      </w:r>
-    </w:p>
-    <w:p>
-      <w:pPr>
-        <w:rPr>
-          <w:rFonts w:ascii="Times New Roman" w:hAnsi="Times New Roman" w:cs="Times New Roman"/>
-          <w:sz w:val="36"/>
-          <w:szCs w:val="36"/>
-        </w:rPr>
-      </w:pPr>
-      <w:r>
-        <w:rPr>
           <w:noProof/>
         </w:rPr>
-        <w:lastRenderedPageBreak/>
         <w:drawing>
-          <wp:anchor distT="0" distB="0" distL="114300" distR="114300" simplePos="0" relativeHeight="251699200" behindDoc="1" locked="0" layoutInCell="1" allowOverlap="1" wp14:anchorId="5E748C93" wp14:editId="13604421">
+          <wp:anchor distT="0" distB="0" distL="114300" distR="114300" simplePos="0" relativeHeight="251715584" behindDoc="1" locked="0" layoutInCell="1" allowOverlap="1" wp14:anchorId="25DC68E0" wp14:editId="7A9457FF">
             <wp:simplePos x="0" y="0"/>
             <wp:positionH relativeFrom="column">
-              <wp:posOffset>0</wp:posOffset>
+              <wp:posOffset>2540</wp:posOffset>
             </wp:positionH>
             <wp:positionV relativeFrom="paragraph">
-              <wp:posOffset>4172</wp:posOffset>
+              <wp:posOffset>2047875</wp:posOffset>
             </wp:positionV>
-            <wp:extent cx="5372100" cy="5557345"/>
-            <wp:effectExtent l="0" t="0" r="0" b="5715"/>
+            <wp:extent cx="2512689" cy="3074035"/>
+            <wp:effectExtent l="0" t="0" r="2540" b="0"/>
             <wp:wrapNone/>
-            <wp:docPr id="395151904" name="Picture 11"/>
+            <wp:docPr id="2" name="Picture 1"/>
             <wp:cNvGraphicFramePr>
               <a:graphicFrameLocks xmlns:a="http://schemas.openxmlformats.org/drawingml/2006/main" noChangeAspect="1"/>
             </wp:cNvGraphicFramePr>
@@ -9934,7 +10052,7 @@
               <a:graphicData uri="http://schemas.openxmlformats.org/drawingml/2006/picture">
                 <pic:pic xmlns:pic="http://schemas.openxmlformats.org/drawingml/2006/picture">
                   <pic:nvPicPr>
-                    <pic:cNvPr id="0" name="Picture 1"/>
+                    <pic:cNvPr id="0" name="Picture 2"/>
                     <pic:cNvPicPr>
                       <a:picLocks noChangeAspect="1" noChangeArrowheads="1"/>
                     </pic:cNvPicPr>
@@ -9955,7 +10073,7 @@
                   <pic:spPr bwMode="auto">
                     <a:xfrm>
                       <a:off x="0" y="0"/>
-                      <a:ext cx="5372100" cy="5557345"/>
+                      <a:ext cx="2512689" cy="3074035"/>
                     </a:xfrm>
                     <a:prstGeom prst="rect">
                       <a:avLst/>
@@ -9977,108 +10095,18 @@
           </wp:anchor>
         </w:drawing>
       </w:r>
-    </w:p>
-    <w:p>
-      <w:pPr>
+      <w:r>
         <w:rPr>
           <w:rFonts w:ascii="Times New Roman" w:hAnsi="Times New Roman" w:cs="Times New Roman"/>
           <w:sz w:val="36"/>
           <w:szCs w:val="36"/>
         </w:rPr>
-      </w:pPr>
-    </w:p>
-    <w:p>
-      <w:pPr>
-        <w:rPr>
-          <w:rFonts w:ascii="Times New Roman" w:hAnsi="Times New Roman" w:cs="Times New Roman"/>
-          <w:sz w:val="36"/>
-          <w:szCs w:val="36"/>
-        </w:rPr>
-      </w:pPr>
-    </w:p>
-    <w:p>
-      <w:pPr>
-        <w:rPr>
-          <w:rFonts w:ascii="Times New Roman" w:hAnsi="Times New Roman" w:cs="Times New Roman"/>
-          <w:sz w:val="36"/>
-          <w:szCs w:val="36"/>
-        </w:rPr>
-      </w:pPr>
-    </w:p>
-    <w:p>
-      <w:pPr>
-        <w:rPr>
-          <w:rFonts w:ascii="Times New Roman" w:hAnsi="Times New Roman" w:cs="Times New Roman"/>
-          <w:sz w:val="36"/>
-          <w:szCs w:val="36"/>
-        </w:rPr>
-      </w:pPr>
-    </w:p>
-    <w:p>
-      <w:pPr>
-        <w:rPr>
-          <w:rFonts w:ascii="Times New Roman" w:hAnsi="Times New Roman" w:cs="Times New Roman"/>
-          <w:sz w:val="36"/>
-          <w:szCs w:val="36"/>
-        </w:rPr>
-      </w:pPr>
-    </w:p>
-    <w:p>
-      <w:pPr>
-        <w:rPr>
-          <w:rFonts w:ascii="Times New Roman" w:hAnsi="Times New Roman" w:cs="Times New Roman"/>
-          <w:sz w:val="36"/>
-          <w:szCs w:val="36"/>
-        </w:rPr>
-      </w:pPr>
-    </w:p>
-    <w:p>
-      <w:pPr>
-        <w:rPr>
-          <w:rFonts w:ascii="Times New Roman" w:hAnsi="Times New Roman" w:cs="Times New Roman"/>
-          <w:sz w:val="36"/>
-          <w:szCs w:val="36"/>
-        </w:rPr>
-      </w:pPr>
-    </w:p>
-    <w:p>
-      <w:pPr>
-        <w:rPr>
-          <w:rFonts w:ascii="Times New Roman" w:hAnsi="Times New Roman" w:cs="Times New Roman"/>
-          <w:sz w:val="36"/>
-          <w:szCs w:val="36"/>
-        </w:rPr>
-      </w:pPr>
-    </w:p>
-    <w:p>
-      <w:pPr>
-        <w:rPr>
-          <w:rFonts w:ascii="Times New Roman" w:hAnsi="Times New Roman" w:cs="Times New Roman"/>
-          <w:sz w:val="36"/>
-          <w:szCs w:val="36"/>
-        </w:rPr>
-      </w:pPr>
-    </w:p>
-    <w:p>
-      <w:pPr>
-        <w:rPr>
-          <w:rFonts w:ascii="Times New Roman" w:hAnsi="Times New Roman" w:cs="Times New Roman"/>
-          <w:sz w:val="36"/>
-          <w:szCs w:val="36"/>
-        </w:rPr>
-      </w:pPr>
-    </w:p>
-    <w:p>
-      <w:pPr>
-        <w:rPr>
-          <w:rFonts w:ascii="Times New Roman" w:hAnsi="Times New Roman" w:cs="Times New Roman"/>
-          <w:sz w:val="36"/>
-          <w:szCs w:val="36"/>
-        </w:rPr>
-      </w:pPr>
-    </w:p>
-    <w:p>
-      <w:pPr>
+        <w:br w:type="page"/>
+      </w:r>
+    </w:p>
+    <w:p>
+      <w:pPr>
+        <w:spacing w:line="278" w:lineRule="auto"/>
         <w:rPr>
           <w:rFonts w:ascii="Times New Roman" w:hAnsi="Times New Roman" w:cs="Times New Roman"/>
           <w:sz w:val="36"/>
@@ -10094,21 +10122,22 @@
           <w:sz w:val="36"/>
           <w:szCs w:val="36"/>
         </w:rPr>
+        <w:lastRenderedPageBreak/>
         <mc:AlternateContent>
           <mc:Choice Requires="wps">
             <w:drawing>
-              <wp:anchor distT="45720" distB="45720" distL="114300" distR="114300" simplePos="0" relativeHeight="251676672" behindDoc="0" locked="0" layoutInCell="1" allowOverlap="1" wp14:anchorId="4AC37A7B" wp14:editId="2D53D058">
+              <wp:anchor distT="45720" distB="45720" distL="114300" distR="114300" simplePos="0" relativeHeight="251674624" behindDoc="0" locked="0" layoutInCell="1" allowOverlap="1" wp14:anchorId="37CDAA9D" wp14:editId="65F4D121">
                 <wp:simplePos x="0" y="0"/>
                 <wp:positionH relativeFrom="column">
-                  <wp:posOffset>2061482</wp:posOffset>
+                  <wp:posOffset>2287270</wp:posOffset>
                 </wp:positionH>
                 <wp:positionV relativeFrom="paragraph">
-                  <wp:posOffset>381000</wp:posOffset>
+                  <wp:posOffset>7776845</wp:posOffset>
                 </wp:positionV>
                 <wp:extent cx="2623185" cy="1404620"/>
                 <wp:effectExtent l="0" t="0" r="0" b="0"/>
                 <wp:wrapSquare wrapText="bothSides"/>
-                <wp:docPr id="645258689" name="Text Box 2"/>
+                <wp:docPr id="248691055" name="Text Box 2"/>
                 <wp:cNvGraphicFramePr>
                   <a:graphicFrameLocks xmlns:a="http://schemas.openxmlformats.org/drawingml/2006/main"/>
                 </wp:cNvGraphicFramePr>
@@ -10194,7 +10223,7 @@
                                 <w:sz w:val="26"/>
                                 <w:szCs w:val="26"/>
                               </w:rPr>
-                              <w:t>Create Admin</w:t>
+                              <w:t>Admin</w:t>
                             </w:r>
                           </w:p>
                         </w:txbxContent>
@@ -10216,7 +10245,7 @@
           </mc:Choice>
           <mc:Fallback>
             <w:pict>
-              <v:shape w14:anchorId="4AC37A7B" id="_x0000_s1029" type="#_x0000_t202" style="position:absolute;margin-left:162.3pt;margin-top:30pt;width:206.55pt;height:110.6pt;z-index:251676672;visibility:visible;mso-wrap-style:square;mso-width-percent:0;mso-height-percent:200;mso-wrap-distance-left:9pt;mso-wrap-distance-top:3.6pt;mso-wrap-distance-right:9pt;mso-wrap-distance-bottom:3.6pt;mso-position-horizontal:absolute;mso-position-horizontal-relative:text;mso-position-vertical:absolute;mso-position-vertical-relative:text;mso-width-percent:0;mso-height-percent:200;mso-width-relative:margin;mso-height-relative:margin;v-text-anchor:top" o:gfxdata="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" filled="f" stroked="f">
+              <v:shape w14:anchorId="37CDAA9D" id="_x0000_s1030" type="#_x0000_t202" style="position:absolute;margin-left:180.1pt;margin-top:612.35pt;width:206.55pt;height:110.6pt;z-index:251674624;visibility:visible;mso-wrap-style:square;mso-width-percent:0;mso-height-percent:200;mso-wrap-distance-left:9pt;mso-wrap-distance-top:3.6pt;mso-wrap-distance-right:9pt;mso-wrap-distance-bottom:3.6pt;mso-position-horizontal:absolute;mso-position-horizontal-relative:text;mso-position-vertical:absolute;mso-position-vertical-relative:text;mso-width-percent:0;mso-height-percent:200;mso-width-relative:margin;mso-height-relative:margin;v-text-anchor:top" o:gfxdata="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" filled="f" stroked="f">
                 <v:textbox style="mso-fit-shape-to-text:t">
                   <w:txbxContent>
                     <w:p>
@@ -10277,6 +10306,469 @@
                           <w:sz w:val="26"/>
                           <w:szCs w:val="26"/>
                         </w:rPr>
+                        <w:t>Admin</w:t>
+                      </w:r>
+                    </w:p>
+                  </w:txbxContent>
+                </v:textbox>
+                <w10:wrap type="square"/>
+              </v:shape>
+            </w:pict>
+          </mc:Fallback>
+        </mc:AlternateContent>
+      </w:r>
+      <w:r>
+        <w:rPr>
+          <w:noProof/>
+        </w:rPr>
+        <w:drawing>
+          <wp:anchor distT="0" distB="0" distL="114300" distR="114300" simplePos="0" relativeHeight="251702272" behindDoc="1" locked="0" layoutInCell="1" allowOverlap="1" wp14:anchorId="28B5DAAE" wp14:editId="5722C443">
+            <wp:simplePos x="0" y="0"/>
+            <wp:positionH relativeFrom="column">
+              <wp:posOffset>-398780</wp:posOffset>
+            </wp:positionH>
+            <wp:positionV relativeFrom="paragraph">
+              <wp:posOffset>754526</wp:posOffset>
+            </wp:positionV>
+            <wp:extent cx="6509526" cy="6752590"/>
+            <wp:effectExtent l="0" t="0" r="0" b="0"/>
+            <wp:wrapNone/>
+            <wp:docPr id="1865677049" name="Picture 14"/>
+            <wp:cNvGraphicFramePr>
+              <a:graphicFrameLocks xmlns:a="http://schemas.openxmlformats.org/drawingml/2006/main" noChangeAspect="1"/>
+            </wp:cNvGraphicFramePr>
+            <a:graphic xmlns:a="http://schemas.openxmlformats.org/drawingml/2006/main">
+              <a:graphicData uri="http://schemas.openxmlformats.org/drawingml/2006/picture">
+                <pic:pic xmlns:pic="http://schemas.openxmlformats.org/drawingml/2006/picture">
+                  <pic:nvPicPr>
+                    <pic:cNvPr id="0" name="Picture 7"/>
+                    <pic:cNvPicPr>
+                      <a:picLocks noChangeAspect="1" noChangeArrowheads="1"/>
+                    </pic:cNvPicPr>
+                  </pic:nvPicPr>
+                  <pic:blipFill>
+                    <a:blip r:embed="rId12" cstate="print">
+                      <a:extLst>
+                        <a:ext uri="{28A0092B-C50C-407E-A947-70E740481C1C}">
+                          <a14:useLocalDpi xmlns:a14="http://schemas.microsoft.com/office/drawing/2010/main" val="0"/>
+                        </a:ext>
+                      </a:extLst>
+                    </a:blip>
+                    <a:srcRect/>
+                    <a:stretch>
+                      <a:fillRect/>
+                    </a:stretch>
+                  </pic:blipFill>
+                  <pic:spPr bwMode="auto">
+                    <a:xfrm>
+                      <a:off x="0" y="0"/>
+                      <a:ext cx="6509526" cy="6752590"/>
+                    </a:xfrm>
+                    <a:prstGeom prst="rect">
+                      <a:avLst/>
+                    </a:prstGeom>
+                    <a:noFill/>
+                    <a:ln>
+                      <a:noFill/>
+                    </a:ln>
+                  </pic:spPr>
+                </pic:pic>
+              </a:graphicData>
+            </a:graphic>
+            <wp14:sizeRelH relativeFrom="margin">
+              <wp14:pctWidth>0</wp14:pctWidth>
+            </wp14:sizeRelH>
+            <wp14:sizeRelV relativeFrom="margin">
+              <wp14:pctHeight>0</wp14:pctHeight>
+            </wp14:sizeRelV>
+          </wp:anchor>
+        </w:drawing>
+      </w:r>
+      <w:r>
+        <w:rPr>
+          <w:rFonts w:ascii="Times New Roman" w:hAnsi="Times New Roman" w:cs="Times New Roman"/>
+          <w:sz w:val="36"/>
+          <w:szCs w:val="36"/>
+        </w:rPr>
+        <w:br w:type="page"/>
+      </w:r>
+    </w:p>
+    <w:p>
+      <w:pPr>
+        <w:rPr>
+          <w:rFonts w:ascii="Times New Roman" w:hAnsi="Times New Roman" w:cs="Times New Roman"/>
+          <w:sz w:val="36"/>
+          <w:szCs w:val="36"/>
+        </w:rPr>
+      </w:pPr>
+      <w:r>
+        <w:rPr>
+          <w:noProof/>
+        </w:rPr>
+        <w:lastRenderedPageBreak/>
+        <w:drawing>
+          <wp:anchor distT="0" distB="0" distL="114300" distR="114300" simplePos="0" relativeHeight="251699200" behindDoc="1" locked="0" layoutInCell="1" allowOverlap="1" wp14:anchorId="5E748C93" wp14:editId="13604421">
+            <wp:simplePos x="0" y="0"/>
+            <wp:positionH relativeFrom="column">
+              <wp:posOffset>0</wp:posOffset>
+            </wp:positionH>
+            <wp:positionV relativeFrom="paragraph">
+              <wp:posOffset>4172</wp:posOffset>
+            </wp:positionV>
+            <wp:extent cx="5372100" cy="5557345"/>
+            <wp:effectExtent l="0" t="0" r="0" b="5715"/>
+            <wp:wrapNone/>
+            <wp:docPr id="395151904" name="Picture 11"/>
+            <wp:cNvGraphicFramePr>
+              <a:graphicFrameLocks xmlns:a="http://schemas.openxmlformats.org/drawingml/2006/main" noChangeAspect="1"/>
+            </wp:cNvGraphicFramePr>
+            <a:graphic xmlns:a="http://schemas.openxmlformats.org/drawingml/2006/main">
+              <a:graphicData uri="http://schemas.openxmlformats.org/drawingml/2006/picture">
+                <pic:pic xmlns:pic="http://schemas.openxmlformats.org/drawingml/2006/picture">
+                  <pic:nvPicPr>
+                    <pic:cNvPr id="0" name="Picture 1"/>
+                    <pic:cNvPicPr>
+                      <a:picLocks noChangeAspect="1" noChangeArrowheads="1"/>
+                    </pic:cNvPicPr>
+                  </pic:nvPicPr>
+                  <pic:blipFill>
+                    <a:blip r:embed="rId13" cstate="print">
+                      <a:extLst>
+                        <a:ext uri="{28A0092B-C50C-407E-A947-70E740481C1C}">
+                          <a14:useLocalDpi xmlns:a14="http://schemas.microsoft.com/office/drawing/2010/main" val="0"/>
+                        </a:ext>
+                      </a:extLst>
+                    </a:blip>
+                    <a:srcRect/>
+                    <a:stretch>
+                      <a:fillRect/>
+                    </a:stretch>
+                  </pic:blipFill>
+                  <pic:spPr bwMode="auto">
+                    <a:xfrm>
+                      <a:off x="0" y="0"/>
+                      <a:ext cx="5372100" cy="5557345"/>
+                    </a:xfrm>
+                    <a:prstGeom prst="rect">
+                      <a:avLst/>
+                    </a:prstGeom>
+                    <a:noFill/>
+                    <a:ln>
+                      <a:noFill/>
+                    </a:ln>
+                  </pic:spPr>
+                </pic:pic>
+              </a:graphicData>
+            </a:graphic>
+            <wp14:sizeRelH relativeFrom="margin">
+              <wp14:pctWidth>0</wp14:pctWidth>
+            </wp14:sizeRelH>
+            <wp14:sizeRelV relativeFrom="margin">
+              <wp14:pctHeight>0</wp14:pctHeight>
+            </wp14:sizeRelV>
+          </wp:anchor>
+        </w:drawing>
+      </w:r>
+    </w:p>
+    <w:p>
+      <w:pPr>
+        <w:rPr>
+          <w:rFonts w:ascii="Times New Roman" w:hAnsi="Times New Roman" w:cs="Times New Roman"/>
+          <w:sz w:val="36"/>
+          <w:szCs w:val="36"/>
+        </w:rPr>
+      </w:pPr>
+    </w:p>
+    <w:p>
+      <w:pPr>
+        <w:rPr>
+          <w:rFonts w:ascii="Times New Roman" w:hAnsi="Times New Roman" w:cs="Times New Roman"/>
+          <w:sz w:val="36"/>
+          <w:szCs w:val="36"/>
+        </w:rPr>
+      </w:pPr>
+    </w:p>
+    <w:p>
+      <w:pPr>
+        <w:rPr>
+          <w:rFonts w:ascii="Times New Roman" w:hAnsi="Times New Roman" w:cs="Times New Roman"/>
+          <w:sz w:val="36"/>
+          <w:szCs w:val="36"/>
+        </w:rPr>
+      </w:pPr>
+    </w:p>
+    <w:p>
+      <w:pPr>
+        <w:rPr>
+          <w:rFonts w:ascii="Times New Roman" w:hAnsi="Times New Roman" w:cs="Times New Roman"/>
+          <w:sz w:val="36"/>
+          <w:szCs w:val="36"/>
+        </w:rPr>
+      </w:pPr>
+    </w:p>
+    <w:p>
+      <w:pPr>
+        <w:rPr>
+          <w:rFonts w:ascii="Times New Roman" w:hAnsi="Times New Roman" w:cs="Times New Roman"/>
+          <w:sz w:val="36"/>
+          <w:szCs w:val="36"/>
+        </w:rPr>
+      </w:pPr>
+    </w:p>
+    <w:p>
+      <w:pPr>
+        <w:rPr>
+          <w:rFonts w:ascii="Times New Roman" w:hAnsi="Times New Roman" w:cs="Times New Roman"/>
+          <w:sz w:val="36"/>
+          <w:szCs w:val="36"/>
+        </w:rPr>
+      </w:pPr>
+    </w:p>
+    <w:p>
+      <w:pPr>
+        <w:rPr>
+          <w:rFonts w:ascii="Times New Roman" w:hAnsi="Times New Roman" w:cs="Times New Roman"/>
+          <w:sz w:val="36"/>
+          <w:szCs w:val="36"/>
+        </w:rPr>
+      </w:pPr>
+    </w:p>
+    <w:p>
+      <w:pPr>
+        <w:rPr>
+          <w:rFonts w:ascii="Times New Roman" w:hAnsi="Times New Roman" w:cs="Times New Roman"/>
+          <w:sz w:val="36"/>
+          <w:szCs w:val="36"/>
+        </w:rPr>
+      </w:pPr>
+    </w:p>
+    <w:p>
+      <w:pPr>
+        <w:rPr>
+          <w:rFonts w:ascii="Times New Roman" w:hAnsi="Times New Roman" w:cs="Times New Roman"/>
+          <w:sz w:val="36"/>
+          <w:szCs w:val="36"/>
+        </w:rPr>
+      </w:pPr>
+    </w:p>
+    <w:p>
+      <w:pPr>
+        <w:rPr>
+          <w:rFonts w:ascii="Times New Roman" w:hAnsi="Times New Roman" w:cs="Times New Roman"/>
+          <w:sz w:val="36"/>
+          <w:szCs w:val="36"/>
+        </w:rPr>
+      </w:pPr>
+    </w:p>
+    <w:p>
+      <w:pPr>
+        <w:rPr>
+          <w:rFonts w:ascii="Times New Roman" w:hAnsi="Times New Roman" w:cs="Times New Roman"/>
+          <w:sz w:val="36"/>
+          <w:szCs w:val="36"/>
+        </w:rPr>
+      </w:pPr>
+    </w:p>
+    <w:p>
+      <w:pPr>
+        <w:rPr>
+          <w:rFonts w:ascii="Times New Roman" w:hAnsi="Times New Roman" w:cs="Times New Roman"/>
+          <w:sz w:val="36"/>
+          <w:szCs w:val="36"/>
+        </w:rPr>
+      </w:pPr>
+      <w:r>
+        <w:rPr>
+          <w:rFonts w:ascii="Times New Roman" w:hAnsi="Times New Roman" w:cs="Times New Roman"/>
+          <w:b/>
+          <w:bCs/>
+          <w:noProof/>
+          <w:sz w:val="36"/>
+          <w:szCs w:val="36"/>
+        </w:rPr>
+        <mc:AlternateContent>
+          <mc:Choice Requires="wps">
+            <w:drawing>
+              <wp:anchor distT="45720" distB="45720" distL="114300" distR="114300" simplePos="0" relativeHeight="251676672" behindDoc="0" locked="0" layoutInCell="1" allowOverlap="1" wp14:anchorId="4AC37A7B" wp14:editId="2D53D058">
+                <wp:simplePos x="0" y="0"/>
+                <wp:positionH relativeFrom="column">
+                  <wp:posOffset>2061482</wp:posOffset>
+                </wp:positionH>
+                <wp:positionV relativeFrom="paragraph">
+                  <wp:posOffset>381000</wp:posOffset>
+                </wp:positionV>
+                <wp:extent cx="2623185" cy="1404620"/>
+                <wp:effectExtent l="0" t="0" r="0" b="0"/>
+                <wp:wrapSquare wrapText="bothSides"/>
+                <wp:docPr id="645258689" name="Text Box 2"/>
+                <wp:cNvGraphicFramePr>
+                  <a:graphicFrameLocks xmlns:a="http://schemas.openxmlformats.org/drawingml/2006/main"/>
+                </wp:cNvGraphicFramePr>
+                <a:graphic xmlns:a="http://schemas.openxmlformats.org/drawingml/2006/main">
+                  <a:graphicData uri="http://schemas.microsoft.com/office/word/2010/wordprocessingShape">
+                    <wps:wsp>
+                      <wps:cNvSpPr txBox="1">
+                        <a:spLocks noChangeArrowheads="1"/>
+                      </wps:cNvSpPr>
+                      <wps:spPr bwMode="auto">
+                        <a:xfrm>
+                          <a:off x="0" y="0"/>
+                          <a:ext cx="2623185" cy="1404620"/>
+                        </a:xfrm>
+                        <a:prstGeom prst="rect">
+                          <a:avLst/>
+                        </a:prstGeom>
+                        <a:noFill/>
+                        <a:ln w="9525">
+                          <a:noFill/>
+                          <a:miter lim="800000"/>
+                          <a:headEnd/>
+                          <a:tailEnd/>
+                        </a:ln>
+                      </wps:spPr>
+                      <wps:txbx>
+                        <w:txbxContent>
+                          <w:p>
+                            <w:pPr>
+                              <w:rPr>
+                                <w:rFonts w:ascii="Times New Roman" w:hAnsi="Times New Roman" w:cs="Times New Roman"/>
+                                <w:b/>
+                                <w:bCs/>
+                                <w:i/>
+                                <w:iCs/>
+                                <w:sz w:val="26"/>
+                                <w:szCs w:val="26"/>
+                              </w:rPr>
+                            </w:pPr>
+                            <w:r>
+                              <w:rPr>
+                                <w:rFonts w:ascii="Times New Roman" w:hAnsi="Times New Roman" w:cs="Times New Roman"/>
+                                <w:b/>
+                                <w:bCs/>
+                                <w:i/>
+                                <w:iCs/>
+                                <w:sz w:val="26"/>
+                                <w:szCs w:val="26"/>
+                              </w:rPr>
+                              <w:t>6.</w:t>
+                            </w:r>
+                            <w:r>
+                              <w:rPr>
+                                <w:rFonts w:ascii="Times New Roman" w:hAnsi="Times New Roman" w:cs="Times New Roman"/>
+                                <w:b/>
+                                <w:bCs/>
+                                <w:i/>
+                                <w:iCs/>
+                                <w:sz w:val="26"/>
+                                <w:szCs w:val="26"/>
+                              </w:rPr>
+                              <w:t>6</w:t>
+                            </w:r>
+                            <w:r>
+                              <w:rPr>
+                                <w:rFonts w:ascii="Times New Roman" w:hAnsi="Times New Roman" w:cs="Times New Roman"/>
+                                <w:b/>
+                                <w:bCs/>
+                                <w:i/>
+                                <w:iCs/>
+                                <w:sz w:val="26"/>
+                                <w:szCs w:val="26"/>
+                              </w:rPr>
+                              <w:t xml:space="preserve"> Flowchart </w:t>
+                            </w:r>
+                            <w:r>
+                              <w:rPr>
+                                <w:rFonts w:ascii="Times New Roman" w:hAnsi="Times New Roman" w:cs="Times New Roman"/>
+                                <w:b/>
+                                <w:bCs/>
+                                <w:i/>
+                                <w:iCs/>
+                                <w:sz w:val="26"/>
+                                <w:szCs w:val="26"/>
+                              </w:rPr>
+                              <w:t>Create Admin</w:t>
+                            </w:r>
+                          </w:p>
+                        </w:txbxContent>
+                      </wps:txbx>
+                      <wps:bodyPr rot="0" vert="horz" wrap="square" lIns="91440" tIns="45720" rIns="91440" bIns="45720" anchor="t" anchorCtr="0">
+                        <a:spAutoFit/>
+                      </wps:bodyPr>
+                    </wps:wsp>
+                  </a:graphicData>
+                </a:graphic>
+                <wp14:sizeRelH relativeFrom="margin">
+                  <wp14:pctWidth>0</wp14:pctWidth>
+                </wp14:sizeRelH>
+                <wp14:sizeRelV relativeFrom="margin">
+                  <wp14:pctHeight>20000</wp14:pctHeight>
+                </wp14:sizeRelV>
+              </wp:anchor>
+            </w:drawing>
+          </mc:Choice>
+          <mc:Fallback>
+            <w:pict>
+              <v:shape w14:anchorId="4AC37A7B" id="_x0000_s1031" type="#_x0000_t202" style="position:absolute;margin-left:162.3pt;margin-top:30pt;width:206.55pt;height:110.6pt;z-index:251676672;visibility:visible;mso-wrap-style:square;mso-width-percent:0;mso-height-percent:200;mso-wrap-distance-left:9pt;mso-wrap-distance-top:3.6pt;mso-wrap-distance-right:9pt;mso-wrap-distance-bottom:3.6pt;mso-position-horizontal:absolute;mso-position-horizontal-relative:text;mso-position-vertical:absolute;mso-position-vertical-relative:text;mso-width-percent:0;mso-height-percent:200;mso-width-relative:margin;mso-height-relative:margin;v-text-anchor:top" o:gfxdata="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" filled="f" stroked="f">
+                <v:textbox style="mso-fit-shape-to-text:t">
+                  <w:txbxContent>
+                    <w:p>
+                      <w:pPr>
+                        <w:rPr>
+                          <w:rFonts w:ascii="Times New Roman" w:hAnsi="Times New Roman" w:cs="Times New Roman"/>
+                          <w:b/>
+                          <w:bCs/>
+                          <w:i/>
+                          <w:iCs/>
+                          <w:sz w:val="26"/>
+                          <w:szCs w:val="26"/>
+                        </w:rPr>
+                      </w:pPr>
+                      <w:r>
+                        <w:rPr>
+                          <w:rFonts w:ascii="Times New Roman" w:hAnsi="Times New Roman" w:cs="Times New Roman"/>
+                          <w:b/>
+                          <w:bCs/>
+                          <w:i/>
+                          <w:iCs/>
+                          <w:sz w:val="26"/>
+                          <w:szCs w:val="26"/>
+                        </w:rPr>
+                        <w:t>6.</w:t>
+                      </w:r>
+                      <w:r>
+                        <w:rPr>
+                          <w:rFonts w:ascii="Times New Roman" w:hAnsi="Times New Roman" w:cs="Times New Roman"/>
+                          <w:b/>
+                          <w:bCs/>
+                          <w:i/>
+                          <w:iCs/>
+                          <w:sz w:val="26"/>
+                          <w:szCs w:val="26"/>
+                        </w:rPr>
+                        <w:t>6</w:t>
+                      </w:r>
+                      <w:r>
+                        <w:rPr>
+                          <w:rFonts w:ascii="Times New Roman" w:hAnsi="Times New Roman" w:cs="Times New Roman"/>
+                          <w:b/>
+                          <w:bCs/>
+                          <w:i/>
+                          <w:iCs/>
+                          <w:sz w:val="26"/>
+                          <w:szCs w:val="26"/>
+                        </w:rPr>
+                        <w:t xml:space="preserve"> Flowchart </w:t>
+                      </w:r>
+                      <w:r>
+                        <w:rPr>
+                          <w:rFonts w:ascii="Times New Roman" w:hAnsi="Times New Roman" w:cs="Times New Roman"/>
+                          <w:b/>
+                          <w:bCs/>
+                          <w:i/>
+                          <w:iCs/>
+                          <w:sz w:val="26"/>
+                          <w:szCs w:val="26"/>
+                        </w:rPr>
                         <w:t>Create Admin</w:t>
                       </w:r>
                     </w:p>
@@ -10336,7 +10828,7 @@
                     </pic:cNvPicPr>
                   </pic:nvPicPr>
                   <pic:blipFill>
-                    <a:blip r:embed="rId12" cstate="print">
+                    <a:blip r:embed="rId14" cstate="print">
                       <a:extLst>
                         <a:ext uri="{28A0092B-C50C-407E-A947-70E740481C1C}">
                           <a14:useLocalDpi xmlns:a14="http://schemas.microsoft.com/office/drawing/2010/main" val="0"/>
@@ -10516,7 +11008,7 @@
                                 <w:sz w:val="26"/>
                                 <w:szCs w:val="26"/>
                               </w:rPr>
-                              <w:t>6</w:t>
+                              <w:t>7</w:t>
                             </w:r>
                             <w:r>
                               <w:rPr>
@@ -10562,7 +11054,7 @@
           </mc:Choice>
           <mc:Fallback>
             <w:pict>
-              <v:shape w14:anchorId="74824F31" id="_x0000_s1030" type="#_x0000_t202" style="position:absolute;margin-left:161.9pt;margin-top:146pt;width:206.55pt;height:110.6pt;z-index:251678720;visibility:visible;mso-wrap-style:square;mso-width-percent:0;mso-height-percent:200;mso-wrap-distance-left:9pt;mso-wrap-distance-top:3.6pt;mso-wrap-distance-right:9pt;mso-wrap-distance-bottom:3.6pt;mso-position-horizontal:absolute;mso-position-horizontal-relative:text;mso-position-vertical:absolute;mso-position-vertical-relative:text;mso-width-percent:0;mso-height-percent:200;mso-width-relative:margin;mso-height-relative:margin;v-text-anchor:top" o:gfxdata="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" filled="f" stroked="f">
+              <v:shape w14:anchorId="74824F31" id="_x0000_s1032" type="#_x0000_t202" style="position:absolute;margin-left:161.9pt;margin-top:146pt;width:206.55pt;height:110.6pt;z-index:251678720;visibility:visible;mso-wrap-style:square;mso-width-percent:0;mso-height-percent:200;mso-wrap-distance-left:9pt;mso-wrap-distance-top:3.6pt;mso-wrap-distance-right:9pt;mso-wrap-distance-bottom:3.6pt;mso-position-horizontal:absolute;mso-position-horizontal-relative:text;mso-position-vertical:absolute;mso-position-vertical-relative:text;mso-width-percent:0;mso-height-percent:200;mso-width-relative:margin;mso-height-relative:margin;v-text-anchor:top" o:gfxdata="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" filled="f" stroked="f">
                 <v:textbox style="mso-fit-shape-to-text:t">
                   <w:txbxContent>
                     <w:p>
@@ -10611,7 +11103,7 @@
                           <w:sz w:val="26"/>
                           <w:szCs w:val="26"/>
                         </w:rPr>
-                        <w:t>6</w:t>
+                        <w:t>7</w:t>
                       </w:r>
                       <w:r>
                         <w:rPr>
@@ -10695,7 +11187,7 @@
                     </pic:cNvPicPr>
                   </pic:nvPicPr>
                   <pic:blipFill>
-                    <a:blip r:embed="rId13" cstate="print">
+                    <a:blip r:embed="rId15" cstate="print">
                       <a:extLst>
                         <a:ext uri="{28A0092B-C50C-407E-A947-70E740481C1C}">
                           <a14:useLocalDpi xmlns:a14="http://schemas.microsoft.com/office/drawing/2010/main" val="0"/>
@@ -10776,7 +11268,7 @@
                     </pic:cNvPicPr>
                   </pic:nvPicPr>
                   <pic:blipFill>
-                    <a:blip r:embed="rId14" cstate="print">
+                    <a:blip r:embed="rId16" cstate="print">
                       <a:extLst>
                         <a:ext uri="{28A0092B-C50C-407E-A947-70E740481C1C}">
                           <a14:useLocalDpi xmlns:a14="http://schemas.microsoft.com/office/drawing/2010/main" val="0"/>
@@ -10837,209 +11329,6 @@
                 <wp:effectExtent l="0" t="0" r="0" b="0"/>
                 <wp:wrapSquare wrapText="bothSides"/>
                 <wp:docPr id="1686851343" name="Text Box 2"/>
-                <wp:cNvGraphicFramePr>
-                  <a:graphicFrameLocks xmlns:a="http://schemas.openxmlformats.org/drawingml/2006/main"/>
-                </wp:cNvGraphicFramePr>
-                <a:graphic xmlns:a="http://schemas.openxmlformats.org/drawingml/2006/main">
-                  <a:graphicData uri="http://schemas.microsoft.com/office/word/2010/wordprocessingShape">
-                    <wps:wsp>
-                      <wps:cNvSpPr txBox="1">
-                        <a:spLocks noChangeArrowheads="1"/>
-                      </wps:cNvSpPr>
-                      <wps:spPr bwMode="auto">
-                        <a:xfrm>
-                          <a:off x="0" y="0"/>
-                          <a:ext cx="2623185" cy="1404620"/>
-                        </a:xfrm>
-                        <a:prstGeom prst="rect">
-                          <a:avLst/>
-                        </a:prstGeom>
-                        <a:noFill/>
-                        <a:ln w="9525">
-                          <a:noFill/>
-                          <a:miter lim="800000"/>
-                          <a:headEnd/>
-                          <a:tailEnd/>
-                        </a:ln>
-                      </wps:spPr>
-                      <wps:txbx>
-                        <w:txbxContent>
-                          <w:p>
-                            <w:pPr>
-                              <w:rPr>
-                                <w:rFonts w:ascii="Times New Roman" w:hAnsi="Times New Roman" w:cs="Times New Roman"/>
-                                <w:b/>
-                                <w:bCs/>
-                                <w:i/>
-                                <w:iCs/>
-                                <w:sz w:val="26"/>
-                                <w:szCs w:val="26"/>
-                              </w:rPr>
-                            </w:pPr>
-                            <w:r>
-                              <w:rPr>
-                                <w:rFonts w:ascii="Times New Roman" w:hAnsi="Times New Roman" w:cs="Times New Roman"/>
-                                <w:b/>
-                                <w:bCs/>
-                                <w:i/>
-                                <w:iCs/>
-                                <w:sz w:val="26"/>
-                                <w:szCs w:val="26"/>
-                              </w:rPr>
-                              <w:t>6.</w:t>
-                            </w:r>
-                            <w:r>
-                              <w:rPr>
-                                <w:rFonts w:ascii="Times New Roman" w:hAnsi="Times New Roman" w:cs="Times New Roman"/>
-                                <w:b/>
-                                <w:bCs/>
-                                <w:i/>
-                                <w:iCs/>
-                                <w:sz w:val="26"/>
-                                <w:szCs w:val="26"/>
-                              </w:rPr>
-                              <w:t>7</w:t>
-                            </w:r>
-                            <w:r>
-                              <w:rPr>
-                                <w:rFonts w:ascii="Times New Roman" w:hAnsi="Times New Roman" w:cs="Times New Roman"/>
-                                <w:b/>
-                                <w:bCs/>
-                                <w:i/>
-                                <w:iCs/>
-                                <w:sz w:val="26"/>
-                                <w:szCs w:val="26"/>
-                              </w:rPr>
-                              <w:t xml:space="preserve"> Flowchart </w:t>
-                            </w:r>
-                            <w:r>
-                              <w:rPr>
-                                <w:rFonts w:ascii="Times New Roman" w:hAnsi="Times New Roman" w:cs="Times New Roman"/>
-                                <w:b/>
-                                <w:bCs/>
-                                <w:i/>
-                                <w:iCs/>
-                                <w:sz w:val="26"/>
-                                <w:szCs w:val="26"/>
-                              </w:rPr>
-                              <w:t>Update Admin</w:t>
-                            </w:r>
-                          </w:p>
-                        </w:txbxContent>
-                      </wps:txbx>
-                      <wps:bodyPr rot="0" vert="horz" wrap="square" lIns="91440" tIns="45720" rIns="91440" bIns="45720" anchor="t" anchorCtr="0">
-                        <a:spAutoFit/>
-                      </wps:bodyPr>
-                    </wps:wsp>
-                  </a:graphicData>
-                </a:graphic>
-                <wp14:sizeRelH relativeFrom="margin">
-                  <wp14:pctWidth>0</wp14:pctWidth>
-                </wp14:sizeRelH>
-                <wp14:sizeRelV relativeFrom="margin">
-                  <wp14:pctHeight>20000</wp14:pctHeight>
-                </wp14:sizeRelV>
-              </wp:anchor>
-            </w:drawing>
-          </mc:Choice>
-          <mc:Fallback>
-            <w:pict>
-              <v:shape w14:anchorId="66AD3C62" id="_x0000_s1031" type="#_x0000_t202" style="position:absolute;margin-left:144.4pt;margin-top:431.75pt;width:206.55pt;height:110.6pt;z-index:251680768;visibility:visible;mso-wrap-style:square;mso-width-percent:0;mso-height-percent:200;mso-wrap-distance-left:9pt;mso-wrap-distance-top:3.6pt;mso-wrap-distance-right:9pt;mso-wrap-distance-bottom:3.6pt;mso-position-horizontal:absolute;mso-position-horizontal-relative:text;mso-position-vertical:absolute;mso-position-vertical-relative:text;mso-width-percent:0;mso-height-percent:200;mso-width-relative:margin;mso-height-relative:margin;v-text-anchor:top" o:gfxdata="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" filled="f" stroked="f">
-                <v:textbox style="mso-fit-shape-to-text:t">
-                  <w:txbxContent>
-                    <w:p>
-                      <w:pPr>
-                        <w:rPr>
-                          <w:rFonts w:ascii="Times New Roman" w:hAnsi="Times New Roman" w:cs="Times New Roman"/>
-                          <w:b/>
-                          <w:bCs/>
-                          <w:i/>
-                          <w:iCs/>
-                          <w:sz w:val="26"/>
-                          <w:szCs w:val="26"/>
-                        </w:rPr>
-                      </w:pPr>
-                      <w:r>
-                        <w:rPr>
-                          <w:rFonts w:ascii="Times New Roman" w:hAnsi="Times New Roman" w:cs="Times New Roman"/>
-                          <w:b/>
-                          <w:bCs/>
-                          <w:i/>
-                          <w:iCs/>
-                          <w:sz w:val="26"/>
-                          <w:szCs w:val="26"/>
-                        </w:rPr>
-                        <w:t>6.</w:t>
-                      </w:r>
-                      <w:r>
-                        <w:rPr>
-                          <w:rFonts w:ascii="Times New Roman" w:hAnsi="Times New Roman" w:cs="Times New Roman"/>
-                          <w:b/>
-                          <w:bCs/>
-                          <w:i/>
-                          <w:iCs/>
-                          <w:sz w:val="26"/>
-                          <w:szCs w:val="26"/>
-                        </w:rPr>
-                        <w:t>7</w:t>
-                      </w:r>
-                      <w:r>
-                        <w:rPr>
-                          <w:rFonts w:ascii="Times New Roman" w:hAnsi="Times New Roman" w:cs="Times New Roman"/>
-                          <w:b/>
-                          <w:bCs/>
-                          <w:i/>
-                          <w:iCs/>
-                          <w:sz w:val="26"/>
-                          <w:szCs w:val="26"/>
-                        </w:rPr>
-                        <w:t xml:space="preserve"> Flowchart </w:t>
-                      </w:r>
-                      <w:r>
-                        <w:rPr>
-                          <w:rFonts w:ascii="Times New Roman" w:hAnsi="Times New Roman" w:cs="Times New Roman"/>
-                          <w:b/>
-                          <w:bCs/>
-                          <w:i/>
-                          <w:iCs/>
-                          <w:sz w:val="26"/>
-                          <w:szCs w:val="26"/>
-                        </w:rPr>
-                        <w:t>Update Admin</w:t>
-                      </w:r>
-                    </w:p>
-                  </w:txbxContent>
-                </v:textbox>
-                <w10:wrap type="square"/>
-              </v:shape>
-            </w:pict>
-          </mc:Fallback>
-        </mc:AlternateContent>
-      </w:r>
-      <w:r>
-        <w:rPr>
-          <w:rFonts w:ascii="Times New Roman" w:hAnsi="Times New Roman" w:cs="Times New Roman"/>
-          <w:b/>
-          <w:bCs/>
-          <w:noProof/>
-          <w:sz w:val="36"/>
-          <w:szCs w:val="36"/>
-        </w:rPr>
-        <mc:AlternateContent>
-          <mc:Choice Requires="wps">
-            <w:drawing>
-              <wp:anchor distT="45720" distB="45720" distL="114300" distR="114300" simplePos="0" relativeHeight="251682816" behindDoc="0" locked="0" layoutInCell="1" allowOverlap="1" wp14:anchorId="5BBB9BEF" wp14:editId="39F11854">
-                <wp:simplePos x="0" y="0"/>
-                <wp:positionH relativeFrom="column">
-                  <wp:posOffset>1914525</wp:posOffset>
-                </wp:positionH>
-                <wp:positionV relativeFrom="paragraph">
-                  <wp:posOffset>8413115</wp:posOffset>
-                </wp:positionV>
-                <wp:extent cx="2623185" cy="1404620"/>
-                <wp:effectExtent l="0" t="0" r="0" b="0"/>
-                <wp:wrapSquare wrapText="bothSides"/>
-                <wp:docPr id="1249247020" name="Text Box 2"/>
                 <wp:cNvGraphicFramePr>
                   <a:graphicFrameLocks xmlns:a="http://schemas.openxmlformats.org/drawingml/2006/main"/>
                 </wp:cNvGraphicFramePr>
@@ -11125,7 +11414,7 @@
                                 <w:sz w:val="26"/>
                                 <w:szCs w:val="26"/>
                               </w:rPr>
-                              <w:t>Delete Admin</w:t>
+                              <w:t>Update Admin</w:t>
                             </w:r>
                           </w:p>
                         </w:txbxContent>
@@ -11147,7 +11436,7 @@
           </mc:Choice>
           <mc:Fallback>
             <w:pict>
-              <v:shape w14:anchorId="5BBB9BEF" id="_x0000_s1032" type="#_x0000_t202" style="position:absolute;margin-left:150.75pt;margin-top:662.45pt;width:206.55pt;height:110.6pt;z-index:251682816;visibility:visible;mso-wrap-style:square;mso-width-percent:0;mso-height-percent:200;mso-wrap-distance-left:9pt;mso-wrap-distance-top:3.6pt;mso-wrap-distance-right:9pt;mso-wrap-distance-bottom:3.6pt;mso-position-horizontal:absolute;mso-position-horizontal-relative:text;mso-position-vertical:absolute;mso-position-vertical-relative:text;mso-width-percent:0;mso-height-percent:200;mso-width-relative:margin;mso-height-relative:margin;v-text-anchor:top" o:gfxdata="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" filled="f" stroked="f">
+              <v:shape w14:anchorId="66AD3C62" id="_x0000_s1033" type="#_x0000_t202" style="position:absolute;margin-left:144.4pt;margin-top:431.75pt;width:206.55pt;height:110.6pt;z-index:251680768;visibility:visible;mso-wrap-style:square;mso-width-percent:0;mso-height-percent:200;mso-wrap-distance-left:9pt;mso-wrap-distance-top:3.6pt;mso-wrap-distance-right:9pt;mso-wrap-distance-bottom:3.6pt;mso-position-horizontal:absolute;mso-position-horizontal-relative:text;mso-position-vertical:absolute;mso-position-vertical-relative:text;mso-width-percent:0;mso-height-percent:200;mso-width-relative:margin;mso-height-relative:margin;v-text-anchor:top" o:gfxdata="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" filled="f" stroked="f">
                 <v:textbox style="mso-fit-shape-to-text:t">
                   <w:txbxContent>
                     <w:p>
@@ -11208,7 +11497,7 @@
                           <w:sz w:val="26"/>
                           <w:szCs w:val="26"/>
                         </w:rPr>
-                        <w:t>Delete Admin</w:t>
+                        <w:t>Update Admin</w:t>
                       </w:r>
                     </w:p>
                   </w:txbxContent>
@@ -11221,104 +11510,6 @@
       </w:r>
       <w:r>
         <w:rPr>
-          <w:noProof/>
-        </w:rPr>
-        <w:br w:type="page"/>
-      </w:r>
-    </w:p>
-    <w:p>
-      <w:pPr>
-        <w:tabs>
-          <w:tab w:val="left" w:pos="5240"/>
-        </w:tabs>
-        <w:rPr>
-          <w:noProof/>
-        </w:rPr>
-      </w:pPr>
-      <w:r>
-        <w:rPr>
-          <w:noProof/>
-        </w:rPr>
-        <w:lastRenderedPageBreak/>
-        <w:drawing>
-          <wp:anchor distT="0" distB="0" distL="114300" distR="114300" simplePos="0" relativeHeight="251707392" behindDoc="1" locked="0" layoutInCell="1" allowOverlap="1" wp14:anchorId="4766EC64" wp14:editId="3959128A">
-            <wp:simplePos x="0" y="0"/>
-            <wp:positionH relativeFrom="column">
-              <wp:posOffset>690971</wp:posOffset>
-            </wp:positionH>
-            <wp:positionV relativeFrom="paragraph">
-              <wp:posOffset>-25854</wp:posOffset>
-            </wp:positionV>
-            <wp:extent cx="4914900" cy="7886948"/>
-            <wp:effectExtent l="0" t="0" r="0" b="0"/>
-            <wp:wrapNone/>
-            <wp:docPr id="151514382" name="Picture 19"/>
-            <wp:cNvGraphicFramePr>
-              <a:graphicFrameLocks xmlns:a="http://schemas.openxmlformats.org/drawingml/2006/main" noChangeAspect="1"/>
-            </wp:cNvGraphicFramePr>
-            <a:graphic xmlns:a="http://schemas.openxmlformats.org/drawingml/2006/main">
-              <a:graphicData uri="http://schemas.openxmlformats.org/drawingml/2006/picture">
-                <pic:pic xmlns:pic="http://schemas.openxmlformats.org/drawingml/2006/picture">
-                  <pic:nvPicPr>
-                    <pic:cNvPr id="0" name="Picture 17"/>
-                    <pic:cNvPicPr>
-                      <a:picLocks noChangeAspect="1" noChangeArrowheads="1"/>
-                    </pic:cNvPicPr>
-                  </pic:nvPicPr>
-                  <pic:blipFill>
-                    <a:blip r:embed="rId15" cstate="print">
-                      <a:extLst>
-                        <a:ext uri="{28A0092B-C50C-407E-A947-70E740481C1C}">
-                          <a14:useLocalDpi xmlns:a14="http://schemas.microsoft.com/office/drawing/2010/main" val="0"/>
-                        </a:ext>
-                      </a:extLst>
-                    </a:blip>
-                    <a:srcRect/>
-                    <a:stretch>
-                      <a:fillRect/>
-                    </a:stretch>
-                  </pic:blipFill>
-                  <pic:spPr bwMode="auto">
-                    <a:xfrm>
-                      <a:off x="0" y="0"/>
-                      <a:ext cx="4914900" cy="7886948"/>
-                    </a:xfrm>
-                    <a:prstGeom prst="rect">
-                      <a:avLst/>
-                    </a:prstGeom>
-                    <a:noFill/>
-                    <a:ln>
-                      <a:noFill/>
-                    </a:ln>
-                  </pic:spPr>
-                </pic:pic>
-              </a:graphicData>
-            </a:graphic>
-            <wp14:sizeRelH relativeFrom="margin">
-              <wp14:pctWidth>0</wp14:pctWidth>
-            </wp14:sizeRelH>
-            <wp14:sizeRelV relativeFrom="margin">
-              <wp14:pctHeight>0</wp14:pctHeight>
-            </wp14:sizeRelV>
-          </wp:anchor>
-        </w:drawing>
-      </w:r>
-      <w:r>
-        <w:rPr>
-          <w:noProof/>
-        </w:rPr>
-        <w:t xml:space="preserve"> </w:t>
-      </w:r>
-    </w:p>
-    <w:p>
-      <w:pPr>
-        <w:spacing w:line="278" w:lineRule="auto"/>
-        <w:rPr>
-          <w:noProof/>
-        </w:rPr>
-      </w:pPr>
-      <w:r>
-        <w:rPr>
           <w:rFonts w:ascii="Times New Roman" w:hAnsi="Times New Roman" w:cs="Times New Roman"/>
           <w:b/>
           <w:bCs/>
@@ -11329,18 +11520,18 @@
         <mc:AlternateContent>
           <mc:Choice Requires="wps">
             <w:drawing>
-              <wp:anchor distT="45720" distB="45720" distL="114300" distR="114300" simplePos="0" relativeHeight="251684864" behindDoc="0" locked="0" layoutInCell="1" allowOverlap="1" wp14:anchorId="7DC06446" wp14:editId="31552FE2">
+              <wp:anchor distT="45720" distB="45720" distL="114300" distR="114300" simplePos="0" relativeHeight="251682816" behindDoc="0" locked="0" layoutInCell="1" allowOverlap="1" wp14:anchorId="5BBB9BEF" wp14:editId="39F11854">
                 <wp:simplePos x="0" y="0"/>
                 <wp:positionH relativeFrom="column">
-                  <wp:posOffset>2171700</wp:posOffset>
+                  <wp:posOffset>1914525</wp:posOffset>
                 </wp:positionH>
                 <wp:positionV relativeFrom="paragraph">
-                  <wp:posOffset>7587615</wp:posOffset>
+                  <wp:posOffset>8413115</wp:posOffset>
                 </wp:positionV>
                 <wp:extent cx="2623185" cy="1404620"/>
                 <wp:effectExtent l="0" t="0" r="0" b="0"/>
                 <wp:wrapSquare wrapText="bothSides"/>
-                <wp:docPr id="1785783993" name="Text Box 2"/>
+                <wp:docPr id="1249247020" name="Text Box 2"/>
                 <wp:cNvGraphicFramePr>
                   <a:graphicFrameLocks xmlns:a="http://schemas.openxmlformats.org/drawingml/2006/main"/>
                 </wp:cNvGraphicFramePr>
@@ -11426,7 +11617,7 @@
                                 <w:sz w:val="26"/>
                                 <w:szCs w:val="26"/>
                               </w:rPr>
-                              <w:t>User</w:t>
+                              <w:t>Delete Admin</w:t>
                             </w:r>
                           </w:p>
                         </w:txbxContent>
@@ -11448,7 +11639,7 @@
           </mc:Choice>
           <mc:Fallback>
             <w:pict>
-              <v:shape w14:anchorId="7DC06446" id="_x0000_s1033" type="#_x0000_t202" style="position:absolute;margin-left:171pt;margin-top:597.45pt;width:206.55pt;height:110.6pt;z-index:251684864;visibility:visible;mso-wrap-style:square;mso-width-percent:0;mso-height-percent:200;mso-wrap-distance-left:9pt;mso-wrap-distance-top:3.6pt;mso-wrap-distance-right:9pt;mso-wrap-distance-bottom:3.6pt;mso-position-horizontal:absolute;mso-position-horizontal-relative:text;mso-position-vertical:absolute;mso-position-vertical-relative:text;mso-width-percent:0;mso-height-percent:200;mso-width-relative:margin;mso-height-relative:margin;v-text-anchor:top" o:gfxdata="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" filled="f" stroked="f">
+              <v:shape w14:anchorId="5BBB9BEF" id="_x0000_s1034" type="#_x0000_t202" style="position:absolute;margin-left:150.75pt;margin-top:662.45pt;width:206.55pt;height:110.6pt;z-index:251682816;visibility:visible;mso-wrap-style:square;mso-width-percent:0;mso-height-percent:200;mso-wrap-distance-left:9pt;mso-wrap-distance-top:3.6pt;mso-wrap-distance-right:9pt;mso-wrap-distance-bottom:3.6pt;mso-position-horizontal:absolute;mso-position-horizontal-relative:text;mso-position-vertical:absolute;mso-position-vertical-relative:text;mso-width-percent:0;mso-height-percent:200;mso-width-relative:margin;mso-height-relative:margin;v-text-anchor:top" o:gfxdata="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" filled="f" stroked="f">
                 <v:textbox style="mso-fit-shape-to-text:t">
                   <w:txbxContent>
                     <w:p>
@@ -11509,7 +11700,7 @@
                           <w:sz w:val="26"/>
                           <w:szCs w:val="26"/>
                         </w:rPr>
-                        <w:t>User</w:t>
+                        <w:t>Delete Admin</w:t>
                       </w:r>
                     </w:p>
                   </w:txbxContent>
@@ -11529,11 +11720,11 @@
     </w:p>
     <w:p>
       <w:pPr>
-        <w:spacing w:line="278" w:lineRule="auto"/>
-        <w:rPr>
-          <w:rFonts w:ascii="Times New Roman" w:hAnsi="Times New Roman" w:cs="Times New Roman"/>
-          <w:sz w:val="36"/>
-          <w:szCs w:val="36"/>
+        <w:tabs>
+          <w:tab w:val="left" w:pos="5240"/>
+        </w:tabs>
+        <w:rPr>
+          <w:noProof/>
         </w:rPr>
       </w:pPr>
       <w:r>
@@ -11542,18 +11733,18 @@
         </w:rPr>
         <w:lastRenderedPageBreak/>
         <w:drawing>
-          <wp:anchor distT="0" distB="0" distL="114300" distR="114300" simplePos="0" relativeHeight="251708416" behindDoc="1" locked="0" layoutInCell="1" allowOverlap="1" wp14:anchorId="7A002623" wp14:editId="5313CAD4">
+          <wp:anchor distT="0" distB="0" distL="114300" distR="114300" simplePos="0" relativeHeight="251707392" behindDoc="1" locked="0" layoutInCell="1" allowOverlap="1" wp14:anchorId="4766EC64" wp14:editId="3959128A">
             <wp:simplePos x="0" y="0"/>
             <wp:positionH relativeFrom="column">
-              <wp:posOffset>-685528</wp:posOffset>
+              <wp:posOffset>690971</wp:posOffset>
             </wp:positionH>
             <wp:positionV relativeFrom="paragraph">
-              <wp:posOffset>2049683</wp:posOffset>
+              <wp:posOffset>-25854</wp:posOffset>
             </wp:positionV>
-            <wp:extent cx="7081157" cy="4944215"/>
-            <wp:effectExtent l="0" t="0" r="5715" b="8890"/>
+            <wp:extent cx="4914900" cy="7886948"/>
+            <wp:effectExtent l="0" t="0" r="0" b="0"/>
             <wp:wrapNone/>
-            <wp:docPr id="1726851135" name="Picture 20"/>
+            <wp:docPr id="151514382" name="Picture 19"/>
             <wp:cNvGraphicFramePr>
               <a:graphicFrameLocks xmlns:a="http://schemas.openxmlformats.org/drawingml/2006/main" noChangeAspect="1"/>
             </wp:cNvGraphicFramePr>
@@ -11561,13 +11752,13 @@
               <a:graphicData uri="http://schemas.openxmlformats.org/drawingml/2006/picture">
                 <pic:pic xmlns:pic="http://schemas.openxmlformats.org/drawingml/2006/picture">
                   <pic:nvPicPr>
-                    <pic:cNvPr id="0" name="Picture 19"/>
+                    <pic:cNvPr id="0" name="Picture 17"/>
                     <pic:cNvPicPr>
                       <a:picLocks noChangeAspect="1" noChangeArrowheads="1"/>
                     </pic:cNvPicPr>
                   </pic:nvPicPr>
                   <pic:blipFill>
-                    <a:blip r:embed="rId16" cstate="print">
+                    <a:blip r:embed="rId17" cstate="print">
                       <a:extLst>
                         <a:ext uri="{28A0092B-C50C-407E-A947-70E740481C1C}">
                           <a14:useLocalDpi xmlns:a14="http://schemas.microsoft.com/office/drawing/2010/main" val="0"/>
@@ -11582,7 +11773,7 @@
                   <pic:spPr bwMode="auto">
                     <a:xfrm>
                       <a:off x="0" y="0"/>
-                      <a:ext cx="7081157" cy="4944215"/>
+                      <a:ext cx="4914900" cy="7886948"/>
                     </a:xfrm>
                     <a:prstGeom prst="rect">
                       <a:avLst/>
@@ -11606,6 +11797,20 @@
       </w:r>
       <w:r>
         <w:rPr>
+          <w:noProof/>
+        </w:rPr>
+        <w:t xml:space="preserve"> </w:t>
+      </w:r>
+    </w:p>
+    <w:p>
+      <w:pPr>
+        <w:spacing w:line="278" w:lineRule="auto"/>
+        <w:rPr>
+          <w:noProof/>
+        </w:rPr>
+      </w:pPr>
+      <w:r>
+        <w:rPr>
           <w:rFonts w:ascii="Times New Roman" w:hAnsi="Times New Roman" w:cs="Times New Roman"/>
           <w:b/>
           <w:bCs/>
@@ -11616,18 +11821,18 @@
         <mc:AlternateContent>
           <mc:Choice Requires="wps">
             <w:drawing>
-              <wp:anchor distT="45720" distB="45720" distL="114300" distR="114300" simplePos="0" relativeHeight="251686912" behindDoc="0" locked="0" layoutInCell="1" allowOverlap="1" wp14:anchorId="1933C31D" wp14:editId="4DBFA261">
+              <wp:anchor distT="45720" distB="45720" distL="114300" distR="114300" simplePos="0" relativeHeight="251684864" behindDoc="0" locked="0" layoutInCell="1" allowOverlap="1" wp14:anchorId="7DC06446" wp14:editId="31552FE2">
                 <wp:simplePos x="0" y="0"/>
                 <wp:positionH relativeFrom="column">
-                  <wp:posOffset>1789067</wp:posOffset>
+                  <wp:posOffset>2171700</wp:posOffset>
                 </wp:positionH>
                 <wp:positionV relativeFrom="paragraph">
-                  <wp:posOffset>6973298</wp:posOffset>
+                  <wp:posOffset>7587615</wp:posOffset>
                 </wp:positionV>
                 <wp:extent cx="2623185" cy="1404620"/>
                 <wp:effectExtent l="0" t="0" r="0" b="0"/>
                 <wp:wrapSquare wrapText="bothSides"/>
-                <wp:docPr id="860282820" name="Text Box 2"/>
+                <wp:docPr id="1785783993" name="Text Box 2"/>
                 <wp:cNvGraphicFramePr>
                   <a:graphicFrameLocks xmlns:a="http://schemas.openxmlformats.org/drawingml/2006/main"/>
                 </wp:cNvGraphicFramePr>
@@ -11677,7 +11882,7 @@
                                 <w:sz w:val="26"/>
                                 <w:szCs w:val="26"/>
                               </w:rPr>
-                              <w:t>6.1</w:t>
+                              <w:t>6.</w:t>
                             </w:r>
                             <w:r>
                               <w:rPr>
@@ -11689,7 +11894,7 @@
                                 <w:sz w:val="26"/>
                                 <w:szCs w:val="26"/>
                               </w:rPr>
-                              <w:t>0</w:t>
+                              <w:t>10</w:t>
                             </w:r>
                             <w:r>
                               <w:rPr>
@@ -11713,7 +11918,7 @@
                                 <w:sz w:val="26"/>
                                 <w:szCs w:val="26"/>
                               </w:rPr>
-                              <w:t>Kelola Toko User</w:t>
+                              <w:t>User</w:t>
                             </w:r>
                           </w:p>
                         </w:txbxContent>
@@ -11735,7 +11940,7 @@
           </mc:Choice>
           <mc:Fallback>
             <w:pict>
-              <v:shape w14:anchorId="1933C31D" id="_x0000_s1034" type="#_x0000_t202" style="position:absolute;margin-left:140.85pt;margin-top:549.1pt;width:206.55pt;height:110.6pt;z-index:251686912;visibility:visible;mso-wrap-style:square;mso-width-percent:0;mso-height-percent:200;mso-wrap-distance-left:9pt;mso-wrap-distance-top:3.6pt;mso-wrap-distance-right:9pt;mso-wrap-distance-bottom:3.6pt;mso-position-horizontal:absolute;mso-position-horizontal-relative:text;mso-position-vertical:absolute;mso-position-vertical-relative:text;mso-width-percent:0;mso-height-percent:200;mso-width-relative:margin;mso-height-relative:margin;v-text-anchor:top" o:gfxdata="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" filled="f" stroked="f">
+              <v:shape w14:anchorId="7DC06446" id="_x0000_s1035" type="#_x0000_t202" style="position:absolute;margin-left:171pt;margin-top:597.45pt;width:206.55pt;height:110.6pt;z-index:251684864;visibility:visible;mso-wrap-style:square;mso-width-percent:0;mso-height-percent:200;mso-wrap-distance-left:9pt;mso-wrap-distance-top:3.6pt;mso-wrap-distance-right:9pt;mso-wrap-distance-bottom:3.6pt;mso-position-horizontal:absolute;mso-position-horizontal-relative:text;mso-position-vertical:absolute;mso-position-vertical-relative:text;mso-width-percent:0;mso-height-percent:200;mso-width-relative:margin;mso-height-relative:margin;v-text-anchor:top" o:gfxdata="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" filled="f" stroked="f">
                 <v:textbox style="mso-fit-shape-to-text:t">
                   <w:txbxContent>
                     <w:p>
@@ -11760,7 +11965,7 @@
                           <w:sz w:val="26"/>
                           <w:szCs w:val="26"/>
                         </w:rPr>
-                        <w:t>6.1</w:t>
+                        <w:t>6.</w:t>
                       </w:r>
                       <w:r>
                         <w:rPr>
@@ -11772,7 +11977,7 @@
                           <w:sz w:val="26"/>
                           <w:szCs w:val="26"/>
                         </w:rPr>
-                        <w:t>0</w:t>
+                        <w:t>10</w:t>
                       </w:r>
                       <w:r>
                         <w:rPr>
@@ -11796,7 +12001,7 @@
                           <w:sz w:val="26"/>
                           <w:szCs w:val="26"/>
                         </w:rPr>
-                        <w:t>Kelola Toko User</w:t>
+                        <w:t>User</w:t>
                       </w:r>
                     </w:p>
                   </w:txbxContent>
@@ -11809,23 +12014,19 @@
       </w:r>
       <w:r>
         <w:rPr>
+          <w:noProof/>
+        </w:rPr>
+        <w:br w:type="page"/>
+      </w:r>
+    </w:p>
+    <w:p>
+      <w:pPr>
+        <w:spacing w:line="278" w:lineRule="auto"/>
+        <w:rPr>
           <w:rFonts w:ascii="Times New Roman" w:hAnsi="Times New Roman" w:cs="Times New Roman"/>
           <w:sz w:val="36"/>
           <w:szCs w:val="36"/>
         </w:rPr>
-        <w:br w:type="page"/>
-      </w:r>
-    </w:p>
-    <w:p>
-      <w:pPr>
-        <w:tabs>
-          <w:tab w:val="left" w:pos="5240"/>
-        </w:tabs>
-        <w:rPr>
-          <w:rFonts w:ascii="Times New Roman" w:hAnsi="Times New Roman" w:cs="Times New Roman"/>
-          <w:sz w:val="36"/>
-          <w:szCs w:val="36"/>
-        </w:rPr>
       </w:pPr>
       <w:r>
         <w:rPr>
@@ -11833,18 +12034,18 @@
         </w:rPr>
         <w:lastRenderedPageBreak/>
         <w:drawing>
-          <wp:anchor distT="0" distB="0" distL="114300" distR="114300" simplePos="0" relativeHeight="251709440" behindDoc="1" locked="0" layoutInCell="1" allowOverlap="1" wp14:anchorId="68F0066B" wp14:editId="5591BD30">
+          <wp:anchor distT="0" distB="0" distL="114300" distR="114300" simplePos="0" relativeHeight="251708416" behindDoc="1" locked="0" layoutInCell="1" allowOverlap="1" wp14:anchorId="7A002623" wp14:editId="5313CAD4">
             <wp:simplePos x="0" y="0"/>
             <wp:positionH relativeFrom="column">
-              <wp:posOffset>-423545</wp:posOffset>
+              <wp:posOffset>-685528</wp:posOffset>
             </wp:positionH>
-            <wp:positionV relativeFrom="page">
-              <wp:posOffset>2208167</wp:posOffset>
+            <wp:positionV relativeFrom="paragraph">
+              <wp:posOffset>2049683</wp:posOffset>
             </wp:positionV>
-            <wp:extent cx="6364865" cy="6968127"/>
-            <wp:effectExtent l="0" t="0" r="0" b="0"/>
+            <wp:extent cx="7081157" cy="4944215"/>
+            <wp:effectExtent l="0" t="0" r="5715" b="8890"/>
             <wp:wrapNone/>
-            <wp:docPr id="15672020" name="Picture 21"/>
+            <wp:docPr id="1726851135" name="Picture 20"/>
             <wp:cNvGraphicFramePr>
               <a:graphicFrameLocks xmlns:a="http://schemas.openxmlformats.org/drawingml/2006/main" noChangeAspect="1"/>
             </wp:cNvGraphicFramePr>
@@ -11852,13 +12053,13 @@
               <a:graphicData uri="http://schemas.openxmlformats.org/drawingml/2006/picture">
                 <pic:pic xmlns:pic="http://schemas.openxmlformats.org/drawingml/2006/picture">
                   <pic:nvPicPr>
-                    <pic:cNvPr id="0" name="Picture 21"/>
+                    <pic:cNvPr id="0" name="Picture 19"/>
                     <pic:cNvPicPr>
                       <a:picLocks noChangeAspect="1" noChangeArrowheads="1"/>
                     </pic:cNvPicPr>
                   </pic:nvPicPr>
                   <pic:blipFill>
-                    <a:blip r:embed="rId17" cstate="print">
+                    <a:blip r:embed="rId18" cstate="print">
                       <a:extLst>
                         <a:ext uri="{28A0092B-C50C-407E-A947-70E740481C1C}">
                           <a14:useLocalDpi xmlns:a14="http://schemas.microsoft.com/office/drawing/2010/main" val="0"/>
@@ -11873,7 +12074,7 @@
                   <pic:spPr bwMode="auto">
                     <a:xfrm>
                       <a:off x="0" y="0"/>
-                      <a:ext cx="6364865" cy="6968127"/>
+                      <a:ext cx="7081157" cy="4944215"/>
                     </a:xfrm>
                     <a:prstGeom prst="rect">
                       <a:avLst/>
@@ -11907,18 +12108,18 @@
         <mc:AlternateContent>
           <mc:Choice Requires="wps">
             <w:drawing>
-              <wp:anchor distT="45720" distB="45720" distL="114300" distR="114300" simplePos="0" relativeHeight="251688960" behindDoc="0" locked="0" layoutInCell="1" allowOverlap="1" wp14:anchorId="3A1846EC" wp14:editId="5EF35BA6">
+              <wp:anchor distT="45720" distB="45720" distL="114300" distR="114300" simplePos="0" relativeHeight="251686912" behindDoc="0" locked="0" layoutInCell="1" allowOverlap="1" wp14:anchorId="1933C31D" wp14:editId="4DBFA261">
                 <wp:simplePos x="0" y="0"/>
                 <wp:positionH relativeFrom="column">
-                  <wp:posOffset>1946729</wp:posOffset>
+                  <wp:posOffset>1789067</wp:posOffset>
                 </wp:positionH>
                 <wp:positionV relativeFrom="paragraph">
-                  <wp:posOffset>8557804</wp:posOffset>
+                  <wp:posOffset>6973298</wp:posOffset>
                 </wp:positionV>
                 <wp:extent cx="2623185" cy="1404620"/>
                 <wp:effectExtent l="0" t="0" r="0" b="0"/>
                 <wp:wrapSquare wrapText="bothSides"/>
-                <wp:docPr id="1703555355" name="Text Box 2"/>
+                <wp:docPr id="860282820" name="Text Box 2"/>
                 <wp:cNvGraphicFramePr>
                   <a:graphicFrameLocks xmlns:a="http://schemas.openxmlformats.org/drawingml/2006/main"/>
                 </wp:cNvGraphicFramePr>
@@ -12004,7 +12205,7 @@
                                 <w:sz w:val="26"/>
                                 <w:szCs w:val="26"/>
                               </w:rPr>
-                              <w:t>Read User</w:t>
+                              <w:t>Kelola Toko User</w:t>
                             </w:r>
                           </w:p>
                         </w:txbxContent>
@@ -12026,7 +12227,7 @@
           </mc:Choice>
           <mc:Fallback>
             <w:pict>
-              <v:shape w14:anchorId="3A1846EC" id="_x0000_s1035" type="#_x0000_t202" style="position:absolute;margin-left:153.3pt;margin-top:673.85pt;width:206.55pt;height:110.6pt;z-index:251688960;visibility:visible;mso-wrap-style:square;mso-width-percent:0;mso-height-percent:200;mso-wrap-distance-left:9pt;mso-wrap-distance-top:3.6pt;mso-wrap-distance-right:9pt;mso-wrap-distance-bottom:3.6pt;mso-position-horizontal:absolute;mso-position-horizontal-relative:text;mso-position-vertical:absolute;mso-position-vertical-relative:text;mso-width-percent:0;mso-height-percent:200;mso-width-relative:margin;mso-height-relative:margin;v-text-anchor:top" o:gfxdata="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" filled="f" stroked="f">
+              <v:shape w14:anchorId="1933C31D" id="_x0000_s1036" type="#_x0000_t202" style="position:absolute;margin-left:140.85pt;margin-top:549.1pt;width:206.55pt;height:110.6pt;z-index:251686912;visibility:visible;mso-wrap-style:square;mso-width-percent:0;mso-height-percent:200;mso-wrap-distance-left:9pt;mso-wrap-distance-top:3.6pt;mso-wrap-distance-right:9pt;mso-wrap-distance-bottom:3.6pt;mso-position-horizontal:absolute;mso-position-horizontal-relative:text;mso-position-vertical:absolute;mso-position-vertical-relative:text;mso-width-percent:0;mso-height-percent:200;mso-width-relative:margin;mso-height-relative:margin;v-text-anchor:top" o:gfxdata="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" filled="f" stroked="f">
                 <v:textbox style="mso-fit-shape-to-text:t">
                   <w:txbxContent>
                     <w:p>
@@ -12087,6 +12288,297 @@
                           <w:sz w:val="26"/>
                           <w:szCs w:val="26"/>
                         </w:rPr>
+                        <w:t>Kelola Toko User</w:t>
+                      </w:r>
+                    </w:p>
+                  </w:txbxContent>
+                </v:textbox>
+                <w10:wrap type="square"/>
+              </v:shape>
+            </w:pict>
+          </mc:Fallback>
+        </mc:AlternateContent>
+      </w:r>
+      <w:r>
+        <w:rPr>
+          <w:rFonts w:ascii="Times New Roman" w:hAnsi="Times New Roman" w:cs="Times New Roman"/>
+          <w:sz w:val="36"/>
+          <w:szCs w:val="36"/>
+        </w:rPr>
+        <w:br w:type="page"/>
+      </w:r>
+    </w:p>
+    <w:p>
+      <w:pPr>
+        <w:tabs>
+          <w:tab w:val="left" w:pos="5240"/>
+        </w:tabs>
+        <w:rPr>
+          <w:rFonts w:ascii="Times New Roman" w:hAnsi="Times New Roman" w:cs="Times New Roman"/>
+          <w:sz w:val="36"/>
+          <w:szCs w:val="36"/>
+        </w:rPr>
+      </w:pPr>
+      <w:r>
+        <w:rPr>
+          <w:noProof/>
+        </w:rPr>
+        <w:lastRenderedPageBreak/>
+        <w:drawing>
+          <wp:anchor distT="0" distB="0" distL="114300" distR="114300" simplePos="0" relativeHeight="251709440" behindDoc="1" locked="0" layoutInCell="1" allowOverlap="1" wp14:anchorId="68F0066B" wp14:editId="5591BD30">
+            <wp:simplePos x="0" y="0"/>
+            <wp:positionH relativeFrom="column">
+              <wp:posOffset>-423545</wp:posOffset>
+            </wp:positionH>
+            <wp:positionV relativeFrom="page">
+              <wp:posOffset>2208167</wp:posOffset>
+            </wp:positionV>
+            <wp:extent cx="6364865" cy="6968127"/>
+            <wp:effectExtent l="0" t="0" r="0" b="0"/>
+            <wp:wrapNone/>
+            <wp:docPr id="15672020" name="Picture 21"/>
+            <wp:cNvGraphicFramePr>
+              <a:graphicFrameLocks xmlns:a="http://schemas.openxmlformats.org/drawingml/2006/main" noChangeAspect="1"/>
+            </wp:cNvGraphicFramePr>
+            <a:graphic xmlns:a="http://schemas.openxmlformats.org/drawingml/2006/main">
+              <a:graphicData uri="http://schemas.openxmlformats.org/drawingml/2006/picture">
+                <pic:pic xmlns:pic="http://schemas.openxmlformats.org/drawingml/2006/picture">
+                  <pic:nvPicPr>
+                    <pic:cNvPr id="0" name="Picture 21"/>
+                    <pic:cNvPicPr>
+                      <a:picLocks noChangeAspect="1" noChangeArrowheads="1"/>
+                    </pic:cNvPicPr>
+                  </pic:nvPicPr>
+                  <pic:blipFill>
+                    <a:blip r:embed="rId19" cstate="print">
+                      <a:extLst>
+                        <a:ext uri="{28A0092B-C50C-407E-A947-70E740481C1C}">
+                          <a14:useLocalDpi xmlns:a14="http://schemas.microsoft.com/office/drawing/2010/main" val="0"/>
+                        </a:ext>
+                      </a:extLst>
+                    </a:blip>
+                    <a:srcRect/>
+                    <a:stretch>
+                      <a:fillRect/>
+                    </a:stretch>
+                  </pic:blipFill>
+                  <pic:spPr bwMode="auto">
+                    <a:xfrm>
+                      <a:off x="0" y="0"/>
+                      <a:ext cx="6364865" cy="6968127"/>
+                    </a:xfrm>
+                    <a:prstGeom prst="rect">
+                      <a:avLst/>
+                    </a:prstGeom>
+                    <a:noFill/>
+                    <a:ln>
+                      <a:noFill/>
+                    </a:ln>
+                  </pic:spPr>
+                </pic:pic>
+              </a:graphicData>
+            </a:graphic>
+            <wp14:sizeRelH relativeFrom="margin">
+              <wp14:pctWidth>0</wp14:pctWidth>
+            </wp14:sizeRelH>
+            <wp14:sizeRelV relativeFrom="margin">
+              <wp14:pctHeight>0</wp14:pctHeight>
+            </wp14:sizeRelV>
+          </wp:anchor>
+        </w:drawing>
+      </w:r>
+      <w:r>
+        <w:rPr>
+          <w:rFonts w:ascii="Times New Roman" w:hAnsi="Times New Roman" w:cs="Times New Roman"/>
+          <w:b/>
+          <w:bCs/>
+          <w:noProof/>
+          <w:sz w:val="36"/>
+          <w:szCs w:val="36"/>
+        </w:rPr>
+        <mc:AlternateContent>
+          <mc:Choice Requires="wps">
+            <w:drawing>
+              <wp:anchor distT="45720" distB="45720" distL="114300" distR="114300" simplePos="0" relativeHeight="251688960" behindDoc="0" locked="0" layoutInCell="1" allowOverlap="1" wp14:anchorId="3A1846EC" wp14:editId="5EF35BA6">
+                <wp:simplePos x="0" y="0"/>
+                <wp:positionH relativeFrom="column">
+                  <wp:posOffset>1946729</wp:posOffset>
+                </wp:positionH>
+                <wp:positionV relativeFrom="paragraph">
+                  <wp:posOffset>8557804</wp:posOffset>
+                </wp:positionV>
+                <wp:extent cx="2623185" cy="1404620"/>
+                <wp:effectExtent l="0" t="0" r="0" b="0"/>
+                <wp:wrapSquare wrapText="bothSides"/>
+                <wp:docPr id="1703555355" name="Text Box 2"/>
+                <wp:cNvGraphicFramePr>
+                  <a:graphicFrameLocks xmlns:a="http://schemas.openxmlformats.org/drawingml/2006/main"/>
+                </wp:cNvGraphicFramePr>
+                <a:graphic xmlns:a="http://schemas.openxmlformats.org/drawingml/2006/main">
+                  <a:graphicData uri="http://schemas.microsoft.com/office/word/2010/wordprocessingShape">
+                    <wps:wsp>
+                      <wps:cNvSpPr txBox="1">
+                        <a:spLocks noChangeArrowheads="1"/>
+                      </wps:cNvSpPr>
+                      <wps:spPr bwMode="auto">
+                        <a:xfrm>
+                          <a:off x="0" y="0"/>
+                          <a:ext cx="2623185" cy="1404620"/>
+                        </a:xfrm>
+                        <a:prstGeom prst="rect">
+                          <a:avLst/>
+                        </a:prstGeom>
+                        <a:noFill/>
+                        <a:ln w="9525">
+                          <a:noFill/>
+                          <a:miter lim="800000"/>
+                          <a:headEnd/>
+                          <a:tailEnd/>
+                        </a:ln>
+                      </wps:spPr>
+                      <wps:txbx>
+                        <w:txbxContent>
+                          <w:p>
+                            <w:pPr>
+                              <w:rPr>
+                                <w:rFonts w:ascii="Times New Roman" w:hAnsi="Times New Roman" w:cs="Times New Roman"/>
+                                <w:b/>
+                                <w:bCs/>
+                                <w:i/>
+                                <w:iCs/>
+                                <w:sz w:val="26"/>
+                                <w:szCs w:val="26"/>
+                              </w:rPr>
+                            </w:pPr>
+                            <w:r>
+                              <w:rPr>
+                                <w:rFonts w:ascii="Times New Roman" w:hAnsi="Times New Roman" w:cs="Times New Roman"/>
+                                <w:b/>
+                                <w:bCs/>
+                                <w:i/>
+                                <w:iCs/>
+                                <w:sz w:val="26"/>
+                                <w:szCs w:val="26"/>
+                              </w:rPr>
+                              <w:t>6.1</w:t>
+                            </w:r>
+                            <w:r>
+                              <w:rPr>
+                                <w:rFonts w:ascii="Times New Roman" w:hAnsi="Times New Roman" w:cs="Times New Roman"/>
+                                <w:b/>
+                                <w:bCs/>
+                                <w:i/>
+                                <w:iCs/>
+                                <w:sz w:val="26"/>
+                                <w:szCs w:val="26"/>
+                              </w:rPr>
+                              <w:t>2</w:t>
+                            </w:r>
+                            <w:r>
+                              <w:rPr>
+                                <w:rFonts w:ascii="Times New Roman" w:hAnsi="Times New Roman" w:cs="Times New Roman"/>
+                                <w:b/>
+                                <w:bCs/>
+                                <w:i/>
+                                <w:iCs/>
+                                <w:sz w:val="26"/>
+                                <w:szCs w:val="26"/>
+                              </w:rPr>
+                              <w:t xml:space="preserve"> Flowchart </w:t>
+                            </w:r>
+                            <w:r>
+                              <w:rPr>
+                                <w:rFonts w:ascii="Times New Roman" w:hAnsi="Times New Roman" w:cs="Times New Roman"/>
+                                <w:b/>
+                                <w:bCs/>
+                                <w:i/>
+                                <w:iCs/>
+                                <w:sz w:val="26"/>
+                                <w:szCs w:val="26"/>
+                              </w:rPr>
+                              <w:t>Read User</w:t>
+                            </w:r>
+                          </w:p>
+                        </w:txbxContent>
+                      </wps:txbx>
+                      <wps:bodyPr rot="0" vert="horz" wrap="square" lIns="91440" tIns="45720" rIns="91440" bIns="45720" anchor="t" anchorCtr="0">
+                        <a:spAutoFit/>
+                      </wps:bodyPr>
+                    </wps:wsp>
+                  </a:graphicData>
+                </a:graphic>
+                <wp14:sizeRelH relativeFrom="margin">
+                  <wp14:pctWidth>0</wp14:pctWidth>
+                </wp14:sizeRelH>
+                <wp14:sizeRelV relativeFrom="margin">
+                  <wp14:pctHeight>20000</wp14:pctHeight>
+                </wp14:sizeRelV>
+              </wp:anchor>
+            </w:drawing>
+          </mc:Choice>
+          <mc:Fallback>
+            <w:pict>
+              <v:shape w14:anchorId="3A1846EC" id="_x0000_s1037" type="#_x0000_t202" style="position:absolute;margin-left:153.3pt;margin-top:673.85pt;width:206.55pt;height:110.6pt;z-index:251688960;visibility:visible;mso-wrap-style:square;mso-width-percent:0;mso-height-percent:200;mso-wrap-distance-left:9pt;mso-wrap-distance-top:3.6pt;mso-wrap-distance-right:9pt;mso-wrap-distance-bottom:3.6pt;mso-position-horizontal:absolute;mso-position-horizontal-relative:text;mso-position-vertical:absolute;mso-position-vertical-relative:text;mso-width-percent:0;mso-height-percent:200;mso-width-relative:margin;mso-height-relative:margin;v-text-anchor:top" o:gfxdata="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" filled="f" stroked="f">
+                <v:textbox style="mso-fit-shape-to-text:t">
+                  <w:txbxContent>
+                    <w:p>
+                      <w:pPr>
+                        <w:rPr>
+                          <w:rFonts w:ascii="Times New Roman" w:hAnsi="Times New Roman" w:cs="Times New Roman"/>
+                          <w:b/>
+                          <w:bCs/>
+                          <w:i/>
+                          <w:iCs/>
+                          <w:sz w:val="26"/>
+                          <w:szCs w:val="26"/>
+                        </w:rPr>
+                      </w:pPr>
+                      <w:r>
+                        <w:rPr>
+                          <w:rFonts w:ascii="Times New Roman" w:hAnsi="Times New Roman" w:cs="Times New Roman"/>
+                          <w:b/>
+                          <w:bCs/>
+                          <w:i/>
+                          <w:iCs/>
+                          <w:sz w:val="26"/>
+                          <w:szCs w:val="26"/>
+                        </w:rPr>
+                        <w:t>6.1</w:t>
+                      </w:r>
+                      <w:r>
+                        <w:rPr>
+                          <w:rFonts w:ascii="Times New Roman" w:hAnsi="Times New Roman" w:cs="Times New Roman"/>
+                          <w:b/>
+                          <w:bCs/>
+                          <w:i/>
+                          <w:iCs/>
+                          <w:sz w:val="26"/>
+                          <w:szCs w:val="26"/>
+                        </w:rPr>
+                        <w:t>2</w:t>
+                      </w:r>
+                      <w:r>
+                        <w:rPr>
+                          <w:rFonts w:ascii="Times New Roman" w:hAnsi="Times New Roman" w:cs="Times New Roman"/>
+                          <w:b/>
+                          <w:bCs/>
+                          <w:i/>
+                          <w:iCs/>
+                          <w:sz w:val="26"/>
+                          <w:szCs w:val="26"/>
+                        </w:rPr>
+                        <w:t xml:space="preserve"> Flowchart </w:t>
+                      </w:r>
+                      <w:r>
+                        <w:rPr>
+                          <w:rFonts w:ascii="Times New Roman" w:hAnsi="Times New Roman" w:cs="Times New Roman"/>
+                          <w:b/>
+                          <w:bCs/>
+                          <w:i/>
+                          <w:iCs/>
+                          <w:sz w:val="26"/>
+                          <w:szCs w:val="26"/>
+                        </w:rPr>
                         <w:t>Read User</w:t>
                       </w:r>
                     </w:p>
@@ -12100,8 +12592,8 @@
       </w:r>
     </w:p>
     <w:sectPr>
-      <w:footerReference w:type="even" r:id="rId18"/>
-      <w:footerReference w:type="default" r:id="rId19"/>
+      <w:footerReference w:type="even" r:id="rId20"/>
+      <w:footerReference w:type="default" r:id="rId21"/>
       <w:pgSz w:w="11920" w:h="16840"/>
       <w:pgMar w:top="1502" w:right="1461" w:bottom="753" w:left="1440" w:header="720" w:footer="720" w:gutter="0"/>
       <w:pgNumType w:start="0"/>

</xml_diff>